<commit_message>
Added auction controller and view
</commit_message>
<xml_diff>
--- a/SoftUniTeamProjectDocumentation.docx
+++ b/SoftUniTeamProjectDocumentation.docx
@@ -1,10 +1,10 @@
 
 <file path=word/document.xml><?xml version="1.0" encoding="utf-8"?>
-<w:document xmlns:ve="http://schemas.openxmlformats.org/markup-compatibility/2006" xmlns:o="urn:schemas-microsoft-com:office:office" xmlns:r="http://schemas.openxmlformats.org/officeDocument/2006/relationships" xmlns:m="http://schemas.openxmlformats.org/officeDocument/2006/math" xmlns:v="urn:schemas-microsoft-com:vml" xmlns:wp="http://schemas.openxmlformats.org/drawingml/2006/wordprocessingDrawing" xmlns:w10="urn:schemas-microsoft-com:office:word" xmlns:w="http://schemas.openxmlformats.org/wordprocessingml/2006/main" xmlns:wne="http://schemas.microsoft.com/office/word/2006/wordml">
+<w:document xmlns:wpc="http://schemas.microsoft.com/office/word/2010/wordprocessingCanvas" xmlns:cx="http://schemas.microsoft.com/office/drawing/2014/chartex" xmlns:cx1="http://schemas.microsoft.com/office/drawing/2015/9/8/chartex" xmlns:mc="http://schemas.openxmlformats.org/markup-compatibility/2006" xmlns:o="urn:schemas-microsoft-com:office:office" xmlns:r="http://schemas.openxmlformats.org/officeDocument/2006/relationships" xmlns:m="http://schemas.openxmlformats.org/officeDocument/2006/math" xmlns:v="urn:schemas-microsoft-com:vml" xmlns:wp14="http://schemas.microsoft.com/office/word/2010/wordprocessingDrawing" xmlns:wp="http://schemas.openxmlformats.org/drawingml/2006/wordprocessingDrawing" xmlns:w10="urn:schemas-microsoft-com:office:word" xmlns:w="http://schemas.openxmlformats.org/wordprocessingml/2006/main" xmlns:w14="http://schemas.microsoft.com/office/word/2010/wordml" xmlns:w15="http://schemas.microsoft.com/office/word/2012/wordml" xmlns:w16se="http://schemas.microsoft.com/office/word/2015/wordml/symex" xmlns:wpg="http://schemas.microsoft.com/office/word/2010/wordprocessingGroup" xmlns:wpi="http://schemas.microsoft.com/office/word/2010/wordprocessingInk" xmlns:wne="http://schemas.microsoft.com/office/word/2006/wordml" xmlns:wps="http://schemas.microsoft.com/office/word/2010/wordprocessingShape" mc:Ignorable="w14 w15 w16se wp14">
   <w:body>
     <w:p>
       <w:pPr>
-        <w:pStyle w:val="Heading1"/>
+        <w:pStyle w:val="1"/>
         <w:jc w:val="center"/>
         <w:rPr>
           <w:lang w:val="en-US"/>
@@ -16,7 +16,7 @@
     </w:p>
     <w:p>
       <w:pPr>
-        <w:pStyle w:val="Heading1"/>
+        <w:pStyle w:val="1"/>
         <w:jc w:val="center"/>
         <w:rPr>
           <w:lang w:val="en-US"/>
@@ -28,7 +28,7 @@
     </w:p>
     <w:p>
       <w:pPr>
-        <w:pStyle w:val="Heading1"/>
+        <w:pStyle w:val="1"/>
         <w:jc w:val="center"/>
         <w:rPr>
           <w:noProof/>
@@ -36,37 +36,43 @@
           <w:u w:val="single"/>
         </w:rPr>
       </w:pPr>
-      <w:r>
-        <w:fldChar w:fldCharType="begin"/>
-      </w:r>
-      <w:r>
-        <w:instrText>HYPERLINK "https://softuni.bg/trainings/1799/practical-teamwork-sept-2017"</w:instrText>
-      </w:r>
-      <w:r>
-        <w:fldChar w:fldCharType="separate"/>
-      </w:r>
-      <w:r>
-        <w:rPr>
-          <w:rStyle w:val="Hyperlink"/>
-        </w:rPr>
-        <w:t>Teamwork Crouse</w:t>
-      </w:r>
-      <w:r>
-        <w:rPr>
-          <w:rStyle w:val="Hyperlink"/>
-        </w:rPr>
-        <w:t xml:space="preserve"> @ </w:t>
-      </w:r>
-      <w:r>
-        <w:rPr>
-          <w:rStyle w:val="Hyperlink"/>
-          <w:noProof/>
-        </w:rPr>
-        <w:t>SoftUni</w:t>
-      </w:r>
-      <w:r>
-        <w:fldChar w:fldCharType="end"/>
-      </w:r>
+      <w:hyperlink r:id="rId6" w:history="1">
+        <w:proofErr w:type="spellStart"/>
+        <w:r>
+          <w:rPr>
+            <w:rStyle w:val="a4"/>
+          </w:rPr>
+          <w:t>Teamwork</w:t>
+        </w:r>
+        <w:proofErr w:type="spellEnd"/>
+        <w:r>
+          <w:rPr>
+            <w:rStyle w:val="a4"/>
+          </w:rPr>
+          <w:t xml:space="preserve"> </w:t>
+        </w:r>
+        <w:proofErr w:type="spellStart"/>
+        <w:r>
+          <w:rPr>
+            <w:rStyle w:val="a4"/>
+          </w:rPr>
+          <w:t>Crouse</w:t>
+        </w:r>
+        <w:proofErr w:type="spellEnd"/>
+        <w:r>
+          <w:rPr>
+            <w:rStyle w:val="a4"/>
+          </w:rPr>
+          <w:t xml:space="preserve"> @ </w:t>
+        </w:r>
+        <w:r>
+          <w:rPr>
+            <w:rStyle w:val="a4"/>
+            <w:noProof/>
+          </w:rPr>
+          <w:t>SoftUni</w:t>
+        </w:r>
+      </w:hyperlink>
     </w:p>
     <w:p>
       <w:r>
@@ -84,7 +90,7 @@
     </w:p>
     <w:p>
       <w:pPr>
-        <w:pStyle w:val="Heading2"/>
+        <w:pStyle w:val="2"/>
         <w:spacing w:after="40"/>
         <w:ind w:left="357" w:hanging="357"/>
         <w:rPr>
@@ -104,40 +110,38 @@
           <w:lang w:val="en-US"/>
         </w:rPr>
       </w:pPr>
-      <w:proofErr w:type="spellStart"/>
       <w:r>
         <w:rPr>
           <w:lang w:val="en-US"/>
         </w:rPr>
         <w:t>Trello</w:t>
       </w:r>
-      <w:proofErr w:type="spellEnd"/>
       <w:r>
         <w:rPr>
           <w:lang w:val="en-US"/>
         </w:rPr>
-        <w:t xml:space="preserve"> board - ……</w:t>
-      </w:r>
-    </w:p>
-    <w:p>
-      <w:pPr>
+        <w:t xml:space="preserve"> board - </w:t>
+      </w:r>
+      <w:r>
         <w:rPr>
           <w:lang w:val="en-US"/>
         </w:rPr>
-      </w:pPr>
-      <w:proofErr w:type="spellStart"/>
-      <w:r>
+        <w:t>https://trello.com/b/UVbqbPfA/auctionproject</w:t>
+      </w:r>
+      <w:bookmarkStart w:id="0" w:name="_GoBack"/>
+      <w:bookmarkEnd w:id="0"/>
+    </w:p>
+    <w:p>
+      <w:pPr>
         <w:rPr>
           <w:lang w:val="en-US"/>
         </w:rPr>
-        <w:t>GitHub</w:t>
-      </w:r>
-      <w:proofErr w:type="spellEnd"/>
+      </w:pPr>
       <w:r>
         <w:rPr>
           <w:lang w:val="en-US"/>
         </w:rPr>
-        <w:t xml:space="preserve"> - </w:t>
+        <w:t xml:space="preserve">GitHub - </w:t>
       </w:r>
       <w:r>
         <w:rPr>
@@ -148,7 +152,7 @@
     </w:p>
     <w:p>
       <w:pPr>
-        <w:pStyle w:val="ListParagraph"/>
+        <w:pStyle w:val="a6"/>
         <w:numPr>
           <w:ilvl w:val="0"/>
           <w:numId w:val="17"/>
@@ -163,10 +167,10 @@
         </w:rPr>
         <w:t xml:space="preserve">Tatyana Milanova – </w:t>
       </w:r>
-      <w:hyperlink r:id="rId5" w:history="1">
+      <w:hyperlink r:id="rId7" w:history="1">
         <w:r>
           <w:rPr>
-            <w:rStyle w:val="Hyperlink"/>
+            <w:rStyle w:val="a4"/>
             <w:lang w:val="it-IT"/>
           </w:rPr>
           <w:t>tanyta78@gmail.com</w:t>
@@ -199,7 +203,7 @@
     </w:p>
     <w:p>
       <w:pPr>
-        <w:pStyle w:val="ListParagraph"/>
+        <w:pStyle w:val="a6"/>
         <w:numPr>
           <w:ilvl w:val="0"/>
           <w:numId w:val="17"/>
@@ -229,7 +233,7 @@
     </w:p>
     <w:p>
       <w:pPr>
-        <w:pStyle w:val="ListParagraph"/>
+        <w:pStyle w:val="a6"/>
         <w:numPr>
           <w:ilvl w:val="0"/>
           <w:numId w:val="17"/>
@@ -259,7 +263,7 @@
     </w:p>
     <w:p>
       <w:pPr>
-        <w:pStyle w:val="ListParagraph"/>
+        <w:pStyle w:val="a6"/>
         <w:numPr>
           <w:ilvl w:val="0"/>
           <w:numId w:val="17"/>
@@ -289,7 +293,7 @@
     </w:p>
     <w:p>
       <w:pPr>
-        <w:pStyle w:val="ListParagraph"/>
+        <w:pStyle w:val="a6"/>
         <w:numPr>
           <w:ilvl w:val="0"/>
           <w:numId w:val="17"/>
@@ -302,30 +306,12 @@
         <w:rPr>
           <w:lang w:val="it-IT"/>
         </w:rPr>
-        <w:t>Atanas Galchov - -GitHub – atanasgalchov</w:t>
-      </w:r>
-    </w:p>
-    <w:p>
-      <w:pPr>
-        <w:pStyle w:val="ListParagraph"/>
-        <w:numPr>
-          <w:ilvl w:val="0"/>
-          <w:numId w:val="17"/>
-        </w:numPr>
-        <w:rPr>
-          <w:lang w:val="it-IT"/>
-        </w:rPr>
-      </w:pPr>
-      <w:r>
-        <w:rPr>
-          <w:lang w:val="it-IT"/>
-        </w:rPr>
         <w:t>Nikolay Rogchev - -GitHub - -NikolayRogchev</w:t>
       </w:r>
     </w:p>
     <w:p>
       <w:pPr>
-        <w:pStyle w:val="ListParagraph"/>
+        <w:pStyle w:val="a6"/>
         <w:numPr>
           <w:ilvl w:val="0"/>
           <w:numId w:val="17"/>
@@ -384,7 +370,7 @@
     </w:p>
     <w:p>
       <w:pPr>
-        <w:pStyle w:val="ListParagraph"/>
+        <w:pStyle w:val="a6"/>
         <w:numPr>
           <w:ilvl w:val="0"/>
           <w:numId w:val="5"/>
@@ -392,7 +378,7 @@
       </w:pPr>
       <w:r>
         <w:rPr>
-          <w:rStyle w:val="Strong"/>
+          <w:rStyle w:val="a5"/>
         </w:rPr>
         <w:t>Back-End Web Framework</w:t>
       </w:r>
@@ -402,7 +388,7 @@
     </w:p>
     <w:p>
       <w:pPr>
-        <w:pStyle w:val="ListParagraph"/>
+        <w:pStyle w:val="a6"/>
         <w:numPr>
           <w:ilvl w:val="0"/>
           <w:numId w:val="5"/>
@@ -423,7 +409,7 @@
       </w:r>
       <w:r>
         <w:rPr>
-          <w:rStyle w:val="Strong"/>
+          <w:rStyle w:val="a5"/>
         </w:rPr>
         <w:t>interactive</w:t>
       </w:r>
@@ -433,7 +419,7 @@
     </w:p>
     <w:p>
       <w:pPr>
-        <w:pStyle w:val="ListParagraph"/>
+        <w:pStyle w:val="a6"/>
         <w:numPr>
           <w:ilvl w:val="0"/>
           <w:numId w:val="5"/>
@@ -457,7 +443,7 @@
       </w:r>
       <w:r>
         <w:rPr>
-          <w:rStyle w:val="Strong"/>
+          <w:rStyle w:val="a5"/>
         </w:rPr>
         <w:t>programming patterns</w:t>
       </w:r>
@@ -470,7 +456,7 @@
     </w:p>
     <w:p>
       <w:pPr>
-        <w:pStyle w:val="ListParagraph"/>
+        <w:pStyle w:val="a6"/>
         <w:numPr>
           <w:ilvl w:val="0"/>
           <w:numId w:val="5"/>
@@ -508,7 +494,7 @@
       </w:r>
       <w:r>
         <w:rPr>
-          <w:rStyle w:val="Strong"/>
+          <w:rStyle w:val="a5"/>
         </w:rPr>
         <w:t>bootstrap</w:t>
       </w:r>
@@ -520,14 +506,14 @@
       </w:r>
       <w:r>
         <w:rPr>
-          <w:rStyle w:val="Strong"/>
+          <w:rStyle w:val="a5"/>
         </w:rPr>
         <w:t>optional</w:t>
       </w:r>
     </w:p>
     <w:p>
       <w:pPr>
-        <w:pStyle w:val="Heading2"/>
+        <w:pStyle w:val="2"/>
         <w:spacing w:after="40"/>
         <w:ind w:left="357" w:hanging="357"/>
         <w:rPr>
@@ -582,40 +568,26 @@
         <w:rPr>
           <w:lang w:val="en-US"/>
         </w:rPr>
-        <w:t xml:space="preserve">Online auction however is a different business model where the items are sold through price bidding. </w:t>
-      </w:r>
-      <w:proofErr w:type="gramStart"/>
+        <w:t>Online auction however is a different business model where the items are sold through price bidding. Usually bidding have start price and ending time. Potential buyers in auction and the winner is the one who bids the item for highest price. For buying product online user have to provide his personal details like</w:t>
+      </w:r>
       <w:r>
         <w:rPr>
           <w:lang w:val="en-US"/>
         </w:rPr>
-        <w:t>Usually bidding have start price and ending time.</w:t>
-      </w:r>
-      <w:proofErr w:type="gramEnd"/>
+        <w:t xml:space="preserve"> email address, license number </w:t>
+      </w:r>
       <w:r>
         <w:rPr>
           <w:lang w:val="en-US"/>
         </w:rPr>
-        <w:t xml:space="preserve"> Potential buyers in auction and the winner is the one who bids the item for highest price. For buying product online user have to provide his personal details like</w:t>
-      </w:r>
-      <w:r>
+        <w:t>etc. Only the valid user will have authority to bid. This prevents various frauds according in online shopping.</w:t>
+      </w:r>
+    </w:p>
+    <w:p>
+      <w:pPr>
         <w:rPr>
           <w:lang w:val="en-US"/>
         </w:rPr>
-        <w:t xml:space="preserve"> email address, license number </w:t>
-      </w:r>
-      <w:r>
-        <w:rPr>
-          <w:lang w:val="en-US"/>
-        </w:rPr>
-        <w:t>etc. Only the valid user will have authority to bid. This prevents various frauds according in online shopping.</w:t>
-      </w:r>
-    </w:p>
-    <w:p>
-      <w:pPr>
-        <w:rPr>
-          <w:lang w:val="en-US"/>
-        </w:rPr>
       </w:pPr>
       <w:r>
         <w:t xml:space="preserve">The web application is supposed to include two parts: </w:t>
@@ -623,7 +595,7 @@
     </w:p>
     <w:p>
       <w:pPr>
-        <w:pStyle w:val="ListParagraph"/>
+        <w:pStyle w:val="a6"/>
         <w:numPr>
           <w:ilvl w:val="0"/>
           <w:numId w:val="18"/>
@@ -641,7 +613,7 @@
     </w:p>
     <w:p>
       <w:pPr>
-        <w:pStyle w:val="ListParagraph"/>
+        <w:pStyle w:val="a6"/>
         <w:numPr>
           <w:ilvl w:val="0"/>
           <w:numId w:val="18"/>
@@ -670,7 +642,7 @@
     </w:p>
     <w:p>
       <w:pPr>
-        <w:pStyle w:val="ListParagraph"/>
+        <w:pStyle w:val="a6"/>
         <w:numPr>
           <w:ilvl w:val="0"/>
           <w:numId w:val="20"/>
@@ -682,7 +654,7 @@
     </w:p>
     <w:p>
       <w:pPr>
-        <w:pStyle w:val="ListParagraph"/>
+        <w:pStyle w:val="a6"/>
         <w:numPr>
           <w:ilvl w:val="0"/>
           <w:numId w:val="20"/>
@@ -694,7 +666,7 @@
     </w:p>
     <w:p>
       <w:pPr>
-        <w:pStyle w:val="ListParagraph"/>
+        <w:pStyle w:val="a6"/>
         <w:numPr>
           <w:ilvl w:val="0"/>
           <w:numId w:val="20"/>
@@ -712,7 +684,7 @@
     </w:p>
     <w:p>
       <w:pPr>
-        <w:pStyle w:val="ListParagraph"/>
+        <w:pStyle w:val="a6"/>
         <w:numPr>
           <w:ilvl w:val="0"/>
           <w:numId w:val="20"/>
@@ -729,7 +701,7 @@
     </w:p>
     <w:p>
       <w:pPr>
-        <w:pStyle w:val="ListParagraph"/>
+        <w:pStyle w:val="a6"/>
         <w:numPr>
           <w:ilvl w:val="0"/>
           <w:numId w:val="21"/>
@@ -741,7 +713,7 @@
     </w:p>
     <w:p>
       <w:pPr>
-        <w:pStyle w:val="ListParagraph"/>
+        <w:pStyle w:val="a6"/>
         <w:numPr>
           <w:ilvl w:val="0"/>
           <w:numId w:val="21"/>
@@ -753,25 +725,25 @@
     </w:p>
     <w:p>
       <w:pPr>
-        <w:pStyle w:val="ListParagraph"/>
+        <w:pStyle w:val="a6"/>
         <w:numPr>
           <w:ilvl w:val="0"/>
           <w:numId w:val="21"/>
         </w:numPr>
       </w:pPr>
       <w:r>
+        <w:t>Manage their profile</w:t>
+      </w:r>
+    </w:p>
+    <w:p>
+      <w:r>
         <w:lastRenderedPageBreak/>
-        <w:t>Manage their profile</w:t>
-      </w:r>
-    </w:p>
-    <w:p>
-      <w:r>
         <w:t>Authenticated administrators should be able to:</w:t>
       </w:r>
     </w:p>
     <w:p>
       <w:pPr>
-        <w:pStyle w:val="ListParagraph"/>
+        <w:pStyle w:val="a6"/>
         <w:numPr>
           <w:ilvl w:val="0"/>
           <w:numId w:val="22"/>
@@ -784,7 +756,7 @@
     </w:p>
     <w:p>
       <w:pPr>
-        <w:pStyle w:val="ListParagraph"/>
+        <w:pStyle w:val="a6"/>
         <w:numPr>
           <w:ilvl w:val="0"/>
           <w:numId w:val="22"/>
@@ -833,7 +805,7 @@
     </w:p>
     <w:p>
       <w:pPr>
-        <w:pStyle w:val="ListParagraph"/>
+        <w:pStyle w:val="a6"/>
         <w:numPr>
           <w:ilvl w:val="0"/>
           <w:numId w:val="3"/>
@@ -870,7 +842,7 @@
     </w:p>
     <w:p>
       <w:pPr>
-        <w:pStyle w:val="ListParagraph"/>
+        <w:pStyle w:val="a6"/>
         <w:numPr>
           <w:ilvl w:val="0"/>
           <w:numId w:val="3"/>
@@ -888,7 +860,7 @@
       </w:r>
       <w:r>
         <w:rPr>
-          <w:rStyle w:val="Strong"/>
+          <w:rStyle w:val="a5"/>
         </w:rPr>
         <w:t>CRUD</w:t>
       </w:r>
@@ -900,7 +872,7 @@
       </w:r>
       <w:r>
         <w:rPr>
-          <w:rStyle w:val="Strong"/>
+          <w:rStyle w:val="a5"/>
         </w:rPr>
         <w:t>REST</w:t>
       </w:r>
@@ -913,7 +885,7 @@
     </w:p>
     <w:p>
       <w:pPr>
-        <w:pStyle w:val="ListParagraph"/>
+        <w:pStyle w:val="a6"/>
         <w:numPr>
           <w:ilvl w:val="0"/>
           <w:numId w:val="3"/>
@@ -931,7 +903,7 @@
       </w:r>
       <w:r>
         <w:rPr>
-          <w:rStyle w:val="Strong"/>
+          <w:rStyle w:val="a5"/>
         </w:rPr>
         <w:t>admin role</w:t>
       </w:r>
@@ -944,14 +916,14 @@
     </w:p>
     <w:p>
       <w:pPr>
-        <w:pStyle w:val="ListParagraph"/>
+        <w:pStyle w:val="a6"/>
         <w:numPr>
           <w:ilvl w:val="0"/>
           <w:numId w:val="3"/>
         </w:numPr>
         <w:spacing w:before="0"/>
         <w:rPr>
-          <w:rStyle w:val="Strong"/>
+          <w:rStyle w:val="a5"/>
           <w:b w:val="0"/>
           <w:bCs w:val="0"/>
           <w:noProof/>
@@ -965,7 +937,7 @@
       </w:r>
       <w:r>
         <w:rPr>
-          <w:rStyle w:val="Strong"/>
+          <w:rStyle w:val="a5"/>
         </w:rPr>
         <w:t>database</w:t>
       </w:r>
@@ -979,7 +951,7 @@
     </w:p>
     <w:p>
       <w:pPr>
-        <w:pStyle w:val="Heading2"/>
+        <w:pStyle w:val="2"/>
         <w:spacing w:after="40"/>
         <w:ind w:left="357" w:hanging="357"/>
       </w:pPr>
@@ -995,14 +967,14 @@
       </w:pPr>
       <w:r>
         <w:rPr>
-          <w:rStyle w:val="Strong"/>
+          <w:rStyle w:val="a5"/>
           <w:lang w:val="en-US"/>
         </w:rPr>
         <w:t>P</w:t>
       </w:r>
       <w:r>
         <w:rPr>
-          <w:rStyle w:val="Strong"/>
+          <w:rStyle w:val="a5"/>
         </w:rPr>
         <w:t>roject manager</w:t>
       </w:r>
@@ -1013,14 +985,14 @@
     <w:p>
       <w:r>
         <w:rPr>
-          <w:rStyle w:val="Strong"/>
+          <w:rStyle w:val="a5"/>
           <w:lang w:val="en-US"/>
         </w:rPr>
         <w:t>S</w:t>
       </w:r>
       <w:r>
         <w:rPr>
-          <w:rStyle w:val="Strong"/>
+          <w:rStyle w:val="a5"/>
         </w:rPr>
         <w:t>ource control</w:t>
       </w:r>
@@ -1044,7 +1016,7 @@
       </w:r>
       <w:r>
         <w:rPr>
-          <w:rStyle w:val="Strong"/>
+          <w:rStyle w:val="a5"/>
         </w:rPr>
         <w:t>task management tool</w:t>
       </w:r>
@@ -1067,7 +1039,7 @@
     </w:p>
     <w:p>
       <w:pPr>
-        <w:pStyle w:val="Heading2"/>
+        <w:pStyle w:val="2"/>
         <w:spacing w:after="40"/>
         <w:ind w:left="357" w:hanging="357"/>
       </w:pPr>
@@ -1081,7 +1053,7 @@
       </w:r>
       <w:r>
         <w:rPr>
-          <w:rStyle w:val="Strong"/>
+          <w:rStyle w:val="a5"/>
         </w:rPr>
         <w:t>project repository</w:t>
       </w:r>
@@ -1091,7 +1063,7 @@
     </w:p>
     <w:p>
       <w:pPr>
-        <w:pStyle w:val="ListParagraph"/>
+        <w:pStyle w:val="a6"/>
         <w:numPr>
           <w:ilvl w:val="0"/>
           <w:numId w:val="7"/>
@@ -1102,7 +1074,7 @@
       </w:r>
       <w:r>
         <w:rPr>
-          <w:rStyle w:val="Strong"/>
+          <w:rStyle w:val="a5"/>
         </w:rPr>
         <w:t>source code</w:t>
       </w:r>
@@ -1112,7 +1084,7 @@
     </w:p>
     <w:p>
       <w:pPr>
-        <w:pStyle w:val="ListParagraph"/>
+        <w:pStyle w:val="a6"/>
         <w:numPr>
           <w:ilvl w:val="0"/>
           <w:numId w:val="7"/>
@@ -1123,7 +1095,7 @@
       </w:r>
       <w:r>
         <w:rPr>
-          <w:rStyle w:val="Strong"/>
+          <w:rStyle w:val="a5"/>
         </w:rPr>
         <w:t>optional</w:t>
       </w:r>
@@ -1133,7 +1105,7 @@
     </w:p>
     <w:p>
       <w:pPr>
-        <w:pStyle w:val="ListParagraph"/>
+        <w:pStyle w:val="a6"/>
         <w:numPr>
           <w:ilvl w:val="0"/>
           <w:numId w:val="7"/>
@@ -1144,7 +1116,7 @@
       </w:r>
       <w:r>
         <w:rPr>
-          <w:rStyle w:val="Strong"/>
+          <w:rStyle w:val="a5"/>
         </w:rPr>
         <w:t>optional</w:t>
       </w:r>
@@ -1154,7 +1126,7 @@
     </w:p>
     <w:p>
       <w:pPr>
-        <w:pStyle w:val="ListParagraph"/>
+        <w:pStyle w:val="a6"/>
         <w:numPr>
           <w:ilvl w:val="0"/>
           <w:numId w:val="7"/>
@@ -1165,7 +1137,7 @@
       </w:r>
       <w:r>
         <w:rPr>
-          <w:rStyle w:val="Strong"/>
+          <w:rStyle w:val="a5"/>
         </w:rPr>
         <w:t>optional</w:t>
       </w:r>
@@ -1175,22 +1147,14 @@
     </w:p>
     <w:p>
       <w:pPr>
-        <w:pStyle w:val="ListParagraph"/>
+        <w:pStyle w:val="a6"/>
         <w:numPr>
           <w:ilvl w:val="0"/>
           <w:numId w:val="7"/>
         </w:numPr>
       </w:pPr>
       <w:r>
-        <w:t>Links to other tools, used in the making of the project (</w:t>
-      </w:r>
-      <w:proofErr w:type="spellStart"/>
-      <w:r>
-        <w:t>Trello</w:t>
-      </w:r>
-      <w:proofErr w:type="spellEnd"/>
-      <w:r>
-        <w:t xml:space="preserve"> boards, etc.)</w:t>
+        <w:t>Links to other tools, used in the making of the project (Trello boards, etc.)</w:t>
       </w:r>
     </w:p>
     <w:p>
@@ -1214,8 +1178,8 @@
 </file>
 
 <file path=word/numbering.xml><?xml version="1.0" encoding="utf-8"?>
-<w:numbering xmlns:ve="http://schemas.openxmlformats.org/markup-compatibility/2006" xmlns:o="urn:schemas-microsoft-com:office:office" xmlns:r="http://schemas.openxmlformats.org/officeDocument/2006/relationships" xmlns:m="http://schemas.openxmlformats.org/officeDocument/2006/math" xmlns:v="urn:schemas-microsoft-com:vml" xmlns:wp="http://schemas.openxmlformats.org/drawingml/2006/wordprocessingDrawing" xmlns:w10="urn:schemas-microsoft-com:office:word" xmlns:w="http://schemas.openxmlformats.org/wordprocessingml/2006/main" xmlns:wne="http://schemas.microsoft.com/office/word/2006/wordml">
-  <w:abstractNum w:abstractNumId="0">
+<w:numbering xmlns:wpc="http://schemas.microsoft.com/office/word/2010/wordprocessingCanvas" xmlns:cx="http://schemas.microsoft.com/office/drawing/2014/chartex" xmlns:cx1="http://schemas.microsoft.com/office/drawing/2015/9/8/chartex" xmlns:mc="http://schemas.openxmlformats.org/markup-compatibility/2006" xmlns:o="urn:schemas-microsoft-com:office:office" xmlns:r="http://schemas.openxmlformats.org/officeDocument/2006/relationships" xmlns:m="http://schemas.openxmlformats.org/officeDocument/2006/math" xmlns:v="urn:schemas-microsoft-com:vml" xmlns:wp14="http://schemas.microsoft.com/office/word/2010/wordprocessingDrawing" xmlns:wp="http://schemas.openxmlformats.org/drawingml/2006/wordprocessingDrawing" xmlns:w10="urn:schemas-microsoft-com:office:word" xmlns:w="http://schemas.openxmlformats.org/wordprocessingml/2006/main" xmlns:w14="http://schemas.microsoft.com/office/word/2010/wordml" xmlns:w15="http://schemas.microsoft.com/office/word/2012/wordml" xmlns:w16se="http://schemas.microsoft.com/office/word/2015/wordml/symex" xmlns:wpg="http://schemas.microsoft.com/office/word/2010/wordprocessingGroup" xmlns:wpi="http://schemas.microsoft.com/office/word/2010/wordprocessingInk" xmlns:wne="http://schemas.microsoft.com/office/word/2006/wordml" xmlns:wps="http://schemas.microsoft.com/office/word/2010/wordprocessingShape" mc:Ignorable="w14 w15 w16se wp14">
+  <w:abstractNum w:abstractNumId="0" w15:restartNumberingAfterBreak="0">
     <w:nsid w:val="09CC0A06"/>
     <w:multiLevelType w:val="hybridMultilevel"/>
     <w:tmpl w:val="97645EE4"/>
@@ -1328,7 +1292,7 @@
       </w:rPr>
     </w:lvl>
   </w:abstractNum>
-  <w:abstractNum w:abstractNumId="1">
+  <w:abstractNum w:abstractNumId="1" w15:restartNumberingAfterBreak="0">
     <w:nsid w:val="0BA72A7F"/>
     <w:multiLevelType w:val="hybridMultilevel"/>
     <w:tmpl w:val="F5DCBC6E"/>
@@ -1441,7 +1405,7 @@
       </w:rPr>
     </w:lvl>
   </w:abstractNum>
-  <w:abstractNum w:abstractNumId="2">
+  <w:abstractNum w:abstractNumId="2" w15:restartNumberingAfterBreak="0">
     <w:nsid w:val="0BE3415D"/>
     <w:multiLevelType w:val="hybridMultilevel"/>
     <w:tmpl w:val="777A2200"/>
@@ -1554,7 +1518,7 @@
       </w:rPr>
     </w:lvl>
   </w:abstractNum>
-  <w:abstractNum w:abstractNumId="3">
+  <w:abstractNum w:abstractNumId="3" w15:restartNumberingAfterBreak="0">
     <w:nsid w:val="0CE147B6"/>
     <w:multiLevelType w:val="hybridMultilevel"/>
     <w:tmpl w:val="ADB2192A"/>
@@ -1667,7 +1631,7 @@
       </w:rPr>
     </w:lvl>
   </w:abstractNum>
-  <w:abstractNum w:abstractNumId="4">
+  <w:abstractNum w:abstractNumId="4" w15:restartNumberingAfterBreak="0">
     <w:nsid w:val="1D493FFD"/>
     <w:multiLevelType w:val="hybridMultilevel"/>
     <w:tmpl w:val="0E3678B6"/>
@@ -1780,7 +1744,7 @@
       </w:rPr>
     </w:lvl>
   </w:abstractNum>
-  <w:abstractNum w:abstractNumId="5">
+  <w:abstractNum w:abstractNumId="5" w15:restartNumberingAfterBreak="0">
     <w:nsid w:val="21DC226C"/>
     <w:multiLevelType w:val="multilevel"/>
     <w:tmpl w:val="5A62F4B4"/>
@@ -1893,7 +1857,7 @@
       </w:pPr>
     </w:lvl>
   </w:abstractNum>
-  <w:abstractNum w:abstractNumId="6">
+  <w:abstractNum w:abstractNumId="6" w15:restartNumberingAfterBreak="0">
     <w:nsid w:val="245F0803"/>
     <w:multiLevelType w:val="hybridMultilevel"/>
     <w:tmpl w:val="052E0414"/>
@@ -2006,7 +1970,7 @@
       </w:rPr>
     </w:lvl>
   </w:abstractNum>
-  <w:abstractNum w:abstractNumId="7">
+  <w:abstractNum w:abstractNumId="7" w15:restartNumberingAfterBreak="0">
     <w:nsid w:val="2A5C4A9A"/>
     <w:multiLevelType w:val="hybridMultilevel"/>
     <w:tmpl w:val="4FEA21EE"/>
@@ -2119,7 +2083,7 @@
       </w:rPr>
     </w:lvl>
   </w:abstractNum>
-  <w:abstractNum w:abstractNumId="8">
+  <w:abstractNum w:abstractNumId="8" w15:restartNumberingAfterBreak="0">
     <w:nsid w:val="2BD543C0"/>
     <w:multiLevelType w:val="hybridMultilevel"/>
     <w:tmpl w:val="E3FAAF7A"/>
@@ -2232,7 +2196,7 @@
       </w:rPr>
     </w:lvl>
   </w:abstractNum>
-  <w:abstractNum w:abstractNumId="9">
+  <w:abstractNum w:abstractNumId="9" w15:restartNumberingAfterBreak="0">
     <w:nsid w:val="2FE351EB"/>
     <w:multiLevelType w:val="hybridMultilevel"/>
     <w:tmpl w:val="D4402126"/>
@@ -2345,7 +2309,7 @@
       </w:rPr>
     </w:lvl>
   </w:abstractNum>
-  <w:abstractNum w:abstractNumId="10">
+  <w:abstractNum w:abstractNumId="10" w15:restartNumberingAfterBreak="0">
     <w:nsid w:val="31D7486F"/>
     <w:multiLevelType w:val="hybridMultilevel"/>
     <w:tmpl w:val="358A5318"/>
@@ -2458,7 +2422,7 @@
       </w:rPr>
     </w:lvl>
   </w:abstractNum>
-  <w:abstractNum w:abstractNumId="11">
+  <w:abstractNum w:abstractNumId="11" w15:restartNumberingAfterBreak="0">
     <w:nsid w:val="366A50D4"/>
     <w:multiLevelType w:val="hybridMultilevel"/>
     <w:tmpl w:val="17149852"/>
@@ -2571,7 +2535,7 @@
       </w:rPr>
     </w:lvl>
   </w:abstractNum>
-  <w:abstractNum w:abstractNumId="12">
+  <w:abstractNum w:abstractNumId="12" w15:restartNumberingAfterBreak="0">
     <w:nsid w:val="366F7298"/>
     <w:multiLevelType w:val="hybridMultilevel"/>
     <w:tmpl w:val="063ED170"/>
@@ -2684,7 +2648,7 @@
       </w:rPr>
     </w:lvl>
   </w:abstractNum>
-  <w:abstractNum w:abstractNumId="13">
+  <w:abstractNum w:abstractNumId="13" w15:restartNumberingAfterBreak="0">
     <w:nsid w:val="3ED81960"/>
     <w:multiLevelType w:val="hybridMultilevel"/>
     <w:tmpl w:val="22BABF30"/>
@@ -2797,7 +2761,7 @@
       </w:rPr>
     </w:lvl>
   </w:abstractNum>
-  <w:abstractNum w:abstractNumId="14">
+  <w:abstractNum w:abstractNumId="14" w15:restartNumberingAfterBreak="0">
     <w:nsid w:val="403D14F5"/>
     <w:multiLevelType w:val="hybridMultilevel"/>
     <w:tmpl w:val="40B0FF00"/>
@@ -2910,7 +2874,7 @@
       </w:rPr>
     </w:lvl>
   </w:abstractNum>
-  <w:abstractNum w:abstractNumId="15">
+  <w:abstractNum w:abstractNumId="15" w15:restartNumberingAfterBreak="0">
     <w:nsid w:val="483278AF"/>
     <w:multiLevelType w:val="hybridMultilevel"/>
     <w:tmpl w:val="57B8816E"/>
@@ -3023,7 +2987,7 @@
       </w:rPr>
     </w:lvl>
   </w:abstractNum>
-  <w:abstractNum w:abstractNumId="16">
+  <w:abstractNum w:abstractNumId="16" w15:restartNumberingAfterBreak="0">
     <w:nsid w:val="513106DB"/>
     <w:multiLevelType w:val="hybridMultilevel"/>
     <w:tmpl w:val="5818F7EA"/>
@@ -3136,7 +3100,7 @@
       </w:rPr>
     </w:lvl>
   </w:abstractNum>
-  <w:abstractNum w:abstractNumId="17">
+  <w:abstractNum w:abstractNumId="17" w15:restartNumberingAfterBreak="0">
     <w:nsid w:val="55990837"/>
     <w:multiLevelType w:val="hybridMultilevel"/>
     <w:tmpl w:val="960254F8"/>
@@ -3249,7 +3213,7 @@
       </w:rPr>
     </w:lvl>
   </w:abstractNum>
-  <w:abstractNum w:abstractNumId="18">
+  <w:abstractNum w:abstractNumId="18" w15:restartNumberingAfterBreak="0">
     <w:nsid w:val="57BA43C9"/>
     <w:multiLevelType w:val="hybridMultilevel"/>
     <w:tmpl w:val="80CEEEBC"/>
@@ -3362,7 +3326,7 @@
       </w:rPr>
     </w:lvl>
   </w:abstractNum>
-  <w:abstractNum w:abstractNumId="19">
+  <w:abstractNum w:abstractNumId="19" w15:restartNumberingAfterBreak="0">
     <w:nsid w:val="63934FC4"/>
     <w:multiLevelType w:val="hybridMultilevel"/>
     <w:tmpl w:val="B4687136"/>
@@ -3475,7 +3439,7 @@
       </w:rPr>
     </w:lvl>
   </w:abstractNum>
-  <w:abstractNum w:abstractNumId="20">
+  <w:abstractNum w:abstractNumId="20" w15:restartNumberingAfterBreak="0">
     <w:nsid w:val="6A867055"/>
     <w:multiLevelType w:val="hybridMultilevel"/>
     <w:tmpl w:val="78968FBA"/>
@@ -3587,7 +3551,7 @@
       </w:rPr>
     </w:lvl>
   </w:abstractNum>
-  <w:abstractNum w:abstractNumId="21">
+  <w:abstractNum w:abstractNumId="21" w15:restartNumberingAfterBreak="0">
     <w:nsid w:val="7E8D293B"/>
     <w:multiLevelType w:val="hybridMultilevel"/>
     <w:tmpl w:val="D6A63D72"/>
@@ -3770,7 +3734,7 @@
 </file>
 
 <file path=word/styles.xml><?xml version="1.0" encoding="utf-8"?>
-<w:styles xmlns:r="http://schemas.openxmlformats.org/officeDocument/2006/relationships" xmlns:w="http://schemas.openxmlformats.org/wordprocessingml/2006/main">
+<w:styles xmlns:mc="http://schemas.openxmlformats.org/markup-compatibility/2006" xmlns:r="http://schemas.openxmlformats.org/officeDocument/2006/relationships" xmlns:w="http://schemas.openxmlformats.org/wordprocessingml/2006/main" xmlns:w14="http://schemas.microsoft.com/office/word/2010/wordml" xmlns:w15="http://schemas.microsoft.com/office/word/2012/wordml" xmlns:w16se="http://schemas.microsoft.com/office/word/2015/wordml/symex" mc:Ignorable="w14 w15 w16se">
   <w:docDefaults>
     <w:rPrDefault>
       <w:rPr>
@@ -3786,154 +3750,388 @@
       </w:pPr>
     </w:pPrDefault>
   </w:docDefaults>
-  <w:latentStyles w:defLockedState="0" w:defUIPriority="99" w:defSemiHidden="1" w:defUnhideWhenUsed="1" w:defQFormat="0" w:count="267">
-    <w:lsdException w:name="Normal" w:semiHidden="0" w:uiPriority="0" w:unhideWhenUsed="0" w:qFormat="1"/>
-    <w:lsdException w:name="heading 1" w:semiHidden="0" w:uiPriority="9" w:unhideWhenUsed="0" w:qFormat="1"/>
-    <w:lsdException w:name="heading 2" w:uiPriority="9" w:qFormat="1"/>
-    <w:lsdException w:name="heading 3" w:uiPriority="9" w:qFormat="1"/>
-    <w:lsdException w:name="heading 4" w:uiPriority="9" w:qFormat="1"/>
-    <w:lsdException w:name="heading 5" w:uiPriority="9" w:qFormat="1"/>
-    <w:lsdException w:name="heading 6" w:uiPriority="9" w:qFormat="1"/>
-    <w:lsdException w:name="heading 7" w:uiPriority="9" w:qFormat="1"/>
-    <w:lsdException w:name="heading 8" w:uiPriority="9" w:qFormat="1"/>
-    <w:lsdException w:name="heading 9" w:uiPriority="9" w:qFormat="1"/>
-    <w:lsdException w:name="toc 1" w:uiPriority="39"/>
-    <w:lsdException w:name="toc 2" w:uiPriority="39"/>
-    <w:lsdException w:name="toc 3" w:uiPriority="39"/>
-    <w:lsdException w:name="toc 4" w:uiPriority="39"/>
-    <w:lsdException w:name="toc 5" w:uiPriority="39"/>
-    <w:lsdException w:name="toc 6" w:uiPriority="39"/>
-    <w:lsdException w:name="toc 7" w:uiPriority="39"/>
-    <w:lsdException w:name="toc 8" w:uiPriority="39"/>
-    <w:lsdException w:name="toc 9" w:uiPriority="39"/>
-    <w:lsdException w:name="caption" w:uiPriority="35" w:qFormat="1"/>
-    <w:lsdException w:name="Title" w:semiHidden="0" w:uiPriority="10" w:unhideWhenUsed="0" w:qFormat="1"/>
-    <w:lsdException w:name="Default Paragraph Font" w:uiPriority="1"/>
-    <w:lsdException w:name="Subtitle" w:semiHidden="0" w:uiPriority="11" w:unhideWhenUsed="0" w:qFormat="1"/>
-    <w:lsdException w:name="Strong" w:semiHidden="0" w:uiPriority="22" w:unhideWhenUsed="0" w:qFormat="1"/>
-    <w:lsdException w:name="Emphasis" w:semiHidden="0" w:uiPriority="20" w:unhideWhenUsed="0" w:qFormat="1"/>
-    <w:lsdException w:name="Table Grid" w:semiHidden="0" w:uiPriority="59" w:unhideWhenUsed="0"/>
-    <w:lsdException w:name="Placeholder Text" w:unhideWhenUsed="0"/>
-    <w:lsdException w:name="No Spacing" w:semiHidden="0" w:uiPriority="1" w:unhideWhenUsed="0" w:qFormat="1"/>
-    <w:lsdException w:name="Light Shading" w:semiHidden="0" w:uiPriority="60" w:unhideWhenUsed="0"/>
-    <w:lsdException w:name="Light List" w:semiHidden="0" w:uiPriority="61" w:unhideWhenUsed="0"/>
-    <w:lsdException w:name="Light Grid" w:semiHidden="0" w:uiPriority="62" w:unhideWhenUsed="0"/>
-    <w:lsdException w:name="Medium Shading 1" w:semiHidden="0" w:uiPriority="63" w:unhideWhenUsed="0"/>
-    <w:lsdException w:name="Medium Shading 2" w:semiHidden="0" w:uiPriority="64" w:unhideWhenUsed="0"/>
-    <w:lsdException w:name="Medium List 1" w:semiHidden="0" w:uiPriority="65" w:unhideWhenUsed="0"/>
-    <w:lsdException w:name="Medium List 2" w:semiHidden="0" w:uiPriority="66" w:unhideWhenUsed="0"/>
-    <w:lsdException w:name="Medium Grid 1" w:semiHidden="0" w:uiPriority="67" w:unhideWhenUsed="0"/>
-    <w:lsdException w:name="Medium Grid 2" w:semiHidden="0" w:uiPriority="68" w:unhideWhenUsed="0"/>
-    <w:lsdException w:name="Medium Grid 3" w:semiHidden="0" w:uiPriority="69" w:unhideWhenUsed="0"/>
-    <w:lsdException w:name="Dark List" w:semiHidden="0" w:uiPriority="70" w:unhideWhenUsed="0"/>
-    <w:lsdException w:name="Colorful Shading" w:semiHidden="0" w:uiPriority="71" w:unhideWhenUsed="0"/>
-    <w:lsdException w:name="Colorful List" w:semiHidden="0" w:uiPriority="72" w:unhideWhenUsed="0"/>
-    <w:lsdException w:name="Colorful Grid" w:semiHidden="0" w:uiPriority="73" w:unhideWhenUsed="0"/>
-    <w:lsdException w:name="Light Shading Accent 1" w:semiHidden="0" w:uiPriority="60" w:unhideWhenUsed="0"/>
-    <w:lsdException w:name="Light List Accent 1" w:semiHidden="0" w:uiPriority="61" w:unhideWhenUsed="0"/>
-    <w:lsdException w:name="Light Grid Accent 1" w:semiHidden="0" w:uiPriority="62" w:unhideWhenUsed="0"/>
-    <w:lsdException w:name="Medium Shading 1 Accent 1" w:semiHidden="0" w:uiPriority="63" w:unhideWhenUsed="0"/>
-    <w:lsdException w:name="Medium Shading 2 Accent 1" w:semiHidden="0" w:uiPriority="64" w:unhideWhenUsed="0"/>
-    <w:lsdException w:name="Medium List 1 Accent 1" w:semiHidden="0" w:uiPriority="65" w:unhideWhenUsed="0"/>
-    <w:lsdException w:name="Revision" w:unhideWhenUsed="0"/>
-    <w:lsdException w:name="List Paragraph" w:semiHidden="0" w:uiPriority="34" w:unhideWhenUsed="0" w:qFormat="1"/>
-    <w:lsdException w:name="Quote" w:semiHidden="0" w:uiPriority="29" w:unhideWhenUsed="0" w:qFormat="1"/>
-    <w:lsdException w:name="Intense Quote" w:semiHidden="0" w:uiPriority="30" w:unhideWhenUsed="0" w:qFormat="1"/>
-    <w:lsdException w:name="Medium List 2 Accent 1" w:semiHidden="0" w:uiPriority="66" w:unhideWhenUsed="0"/>
-    <w:lsdException w:name="Medium Grid 1 Accent 1" w:semiHidden="0" w:uiPriority="67" w:unhideWhenUsed="0"/>
-    <w:lsdException w:name="Medium Grid 2 Accent 1" w:semiHidden="0" w:uiPriority="68" w:unhideWhenUsed="0"/>
-    <w:lsdException w:name="Medium Grid 3 Accent 1" w:semiHidden="0" w:uiPriority="69" w:unhideWhenUsed="0"/>
-    <w:lsdException w:name="Dark List Accent 1" w:semiHidden="0" w:uiPriority="70" w:unhideWhenUsed="0"/>
-    <w:lsdException w:name="Colorful Shading Accent 1" w:semiHidden="0" w:uiPriority="71" w:unhideWhenUsed="0"/>
-    <w:lsdException w:name="Colorful List Accent 1" w:semiHidden="0" w:uiPriority="72" w:unhideWhenUsed="0"/>
-    <w:lsdException w:name="Colorful Grid Accent 1" w:semiHidden="0" w:uiPriority="73" w:unhideWhenUsed="0"/>
-    <w:lsdException w:name="Light Shading Accent 2" w:semiHidden="0" w:uiPriority="60" w:unhideWhenUsed="0"/>
-    <w:lsdException w:name="Light List Accent 2" w:semiHidden="0" w:uiPriority="61" w:unhideWhenUsed="0"/>
-    <w:lsdException w:name="Light Grid Accent 2" w:semiHidden="0" w:uiPriority="62" w:unhideWhenUsed="0"/>
-    <w:lsdException w:name="Medium Shading 1 Accent 2" w:semiHidden="0" w:uiPriority="63" w:unhideWhenUsed="0"/>
-    <w:lsdException w:name="Medium Shading 2 Accent 2" w:semiHidden="0" w:uiPriority="64" w:unhideWhenUsed="0"/>
-    <w:lsdException w:name="Medium List 1 Accent 2" w:semiHidden="0" w:uiPriority="65" w:unhideWhenUsed="0"/>
-    <w:lsdException w:name="Medium List 2 Accent 2" w:semiHidden="0" w:uiPriority="66" w:unhideWhenUsed="0"/>
-    <w:lsdException w:name="Medium Grid 1 Accent 2" w:semiHidden="0" w:uiPriority="67" w:unhideWhenUsed="0"/>
-    <w:lsdException w:name="Medium Grid 2 Accent 2" w:semiHidden="0" w:uiPriority="68" w:unhideWhenUsed="0"/>
-    <w:lsdException w:name="Medium Grid 3 Accent 2" w:semiHidden="0" w:uiPriority="69" w:unhideWhenUsed="0"/>
-    <w:lsdException w:name="Dark List Accent 2" w:semiHidden="0" w:uiPriority="70" w:unhideWhenUsed="0"/>
-    <w:lsdException w:name="Colorful Shading Accent 2" w:semiHidden="0" w:uiPriority="71" w:unhideWhenUsed="0"/>
-    <w:lsdException w:name="Colorful List Accent 2" w:semiHidden="0" w:uiPriority="72" w:unhideWhenUsed="0"/>
-    <w:lsdException w:name="Colorful Grid Accent 2" w:semiHidden="0" w:uiPriority="73" w:unhideWhenUsed="0"/>
-    <w:lsdException w:name="Light Shading Accent 3" w:semiHidden="0" w:uiPriority="60" w:unhideWhenUsed="0"/>
-    <w:lsdException w:name="Light List Accent 3" w:semiHidden="0" w:uiPriority="61" w:unhideWhenUsed="0"/>
-    <w:lsdException w:name="Light Grid Accent 3" w:semiHidden="0" w:uiPriority="62" w:unhideWhenUsed="0"/>
-    <w:lsdException w:name="Medium Shading 1 Accent 3" w:semiHidden="0" w:uiPriority="63" w:unhideWhenUsed="0"/>
-    <w:lsdException w:name="Medium Shading 2 Accent 3" w:semiHidden="0" w:uiPriority="64" w:unhideWhenUsed="0"/>
-    <w:lsdException w:name="Medium List 1 Accent 3" w:semiHidden="0" w:uiPriority="65" w:unhideWhenUsed="0"/>
-    <w:lsdException w:name="Medium List 2 Accent 3" w:semiHidden="0" w:uiPriority="66" w:unhideWhenUsed="0"/>
-    <w:lsdException w:name="Medium Grid 1 Accent 3" w:semiHidden="0" w:uiPriority="67" w:unhideWhenUsed="0"/>
-    <w:lsdException w:name="Medium Grid 2 Accent 3" w:semiHidden="0" w:uiPriority="68" w:unhideWhenUsed="0"/>
-    <w:lsdException w:name="Medium Grid 3 Accent 3" w:semiHidden="0" w:uiPriority="69" w:unhideWhenUsed="0"/>
-    <w:lsdException w:name="Dark List Accent 3" w:semiHidden="0" w:uiPriority="70" w:unhideWhenUsed="0"/>
-    <w:lsdException w:name="Colorful Shading Accent 3" w:semiHidden="0" w:uiPriority="71" w:unhideWhenUsed="0"/>
-    <w:lsdException w:name="Colorful List Accent 3" w:semiHidden="0" w:uiPriority="72" w:unhideWhenUsed="0"/>
-    <w:lsdException w:name="Colorful Grid Accent 3" w:semiHidden="0" w:uiPriority="73" w:unhideWhenUsed="0"/>
-    <w:lsdException w:name="Light Shading Accent 4" w:semiHidden="0" w:uiPriority="60" w:unhideWhenUsed="0"/>
-    <w:lsdException w:name="Light List Accent 4" w:semiHidden="0" w:uiPriority="61" w:unhideWhenUsed="0"/>
-    <w:lsdException w:name="Light Grid Accent 4" w:semiHidden="0" w:uiPriority="62" w:unhideWhenUsed="0"/>
-    <w:lsdException w:name="Medium Shading 1 Accent 4" w:semiHidden="0" w:uiPriority="63" w:unhideWhenUsed="0"/>
-    <w:lsdException w:name="Medium Shading 2 Accent 4" w:semiHidden="0" w:uiPriority="64" w:unhideWhenUsed="0"/>
-    <w:lsdException w:name="Medium List 1 Accent 4" w:semiHidden="0" w:uiPriority="65" w:unhideWhenUsed="0"/>
-    <w:lsdException w:name="Medium List 2 Accent 4" w:semiHidden="0" w:uiPriority="66" w:unhideWhenUsed="0"/>
-    <w:lsdException w:name="Medium Grid 1 Accent 4" w:semiHidden="0" w:uiPriority="67" w:unhideWhenUsed="0"/>
-    <w:lsdException w:name="Medium Grid 2 Accent 4" w:semiHidden="0" w:uiPriority="68" w:unhideWhenUsed="0"/>
-    <w:lsdException w:name="Medium Grid 3 Accent 4" w:semiHidden="0" w:uiPriority="69" w:unhideWhenUsed="0"/>
-    <w:lsdException w:name="Dark List Accent 4" w:semiHidden="0" w:uiPriority="70" w:unhideWhenUsed="0"/>
-    <w:lsdException w:name="Colorful Shading Accent 4" w:semiHidden="0" w:uiPriority="71" w:unhideWhenUsed="0"/>
-    <w:lsdException w:name="Colorful List Accent 4" w:semiHidden="0" w:uiPriority="72" w:unhideWhenUsed="0"/>
-    <w:lsdException w:name="Colorful Grid Accent 4" w:semiHidden="0" w:uiPriority="73" w:unhideWhenUsed="0"/>
-    <w:lsdException w:name="Light Shading Accent 5" w:semiHidden="0" w:uiPriority="60" w:unhideWhenUsed="0"/>
-    <w:lsdException w:name="Light List Accent 5" w:semiHidden="0" w:uiPriority="61" w:unhideWhenUsed="0"/>
-    <w:lsdException w:name="Light Grid Accent 5" w:semiHidden="0" w:uiPriority="62" w:unhideWhenUsed="0"/>
-    <w:lsdException w:name="Medium Shading 1 Accent 5" w:semiHidden="0" w:uiPriority="63" w:unhideWhenUsed="0"/>
-    <w:lsdException w:name="Medium Shading 2 Accent 5" w:semiHidden="0" w:uiPriority="64" w:unhideWhenUsed="0"/>
-    <w:lsdException w:name="Medium List 1 Accent 5" w:semiHidden="0" w:uiPriority="65" w:unhideWhenUsed="0"/>
-    <w:lsdException w:name="Medium List 2 Accent 5" w:semiHidden="0" w:uiPriority="66" w:unhideWhenUsed="0"/>
-    <w:lsdException w:name="Medium Grid 1 Accent 5" w:semiHidden="0" w:uiPriority="67" w:unhideWhenUsed="0"/>
-    <w:lsdException w:name="Medium Grid 2 Accent 5" w:semiHidden="0" w:uiPriority="68" w:unhideWhenUsed="0"/>
-    <w:lsdException w:name="Medium Grid 3 Accent 5" w:semiHidden="0" w:uiPriority="69" w:unhideWhenUsed="0"/>
-    <w:lsdException w:name="Dark List Accent 5" w:semiHidden="0" w:uiPriority="70" w:unhideWhenUsed="0"/>
-    <w:lsdException w:name="Colorful Shading Accent 5" w:semiHidden="0" w:uiPriority="71" w:unhideWhenUsed="0"/>
-    <w:lsdException w:name="Colorful List Accent 5" w:semiHidden="0" w:uiPriority="72" w:unhideWhenUsed="0"/>
-    <w:lsdException w:name="Colorful Grid Accent 5" w:semiHidden="0" w:uiPriority="73" w:unhideWhenUsed="0"/>
-    <w:lsdException w:name="Light Shading Accent 6" w:semiHidden="0" w:uiPriority="60" w:unhideWhenUsed="0"/>
-    <w:lsdException w:name="Light List Accent 6" w:semiHidden="0" w:uiPriority="61" w:unhideWhenUsed="0"/>
-    <w:lsdException w:name="Light Grid Accent 6" w:semiHidden="0" w:uiPriority="62" w:unhideWhenUsed="0"/>
-    <w:lsdException w:name="Medium Shading 1 Accent 6" w:semiHidden="0" w:uiPriority="63" w:unhideWhenUsed="0"/>
-    <w:lsdException w:name="Medium Shading 2 Accent 6" w:semiHidden="0" w:uiPriority="64" w:unhideWhenUsed="0"/>
-    <w:lsdException w:name="Medium List 1 Accent 6" w:semiHidden="0" w:uiPriority="65" w:unhideWhenUsed="0"/>
-    <w:lsdException w:name="Medium List 2 Accent 6" w:semiHidden="0" w:uiPriority="66" w:unhideWhenUsed="0"/>
-    <w:lsdException w:name="Medium Grid 1 Accent 6" w:semiHidden="0" w:uiPriority="67" w:unhideWhenUsed="0"/>
-    <w:lsdException w:name="Medium Grid 2 Accent 6" w:semiHidden="0" w:uiPriority="68" w:unhideWhenUsed="0"/>
-    <w:lsdException w:name="Medium Grid 3 Accent 6" w:semiHidden="0" w:uiPriority="69" w:unhideWhenUsed="0"/>
-    <w:lsdException w:name="Dark List Accent 6" w:semiHidden="0" w:uiPriority="70" w:unhideWhenUsed="0"/>
-    <w:lsdException w:name="Colorful Shading Accent 6" w:semiHidden="0" w:uiPriority="71" w:unhideWhenUsed="0"/>
-    <w:lsdException w:name="Colorful List Accent 6" w:semiHidden="0" w:uiPriority="72" w:unhideWhenUsed="0"/>
-    <w:lsdException w:name="Colorful Grid Accent 6" w:semiHidden="0" w:uiPriority="73" w:unhideWhenUsed="0"/>
-    <w:lsdException w:name="Subtle Emphasis" w:semiHidden="0" w:uiPriority="19" w:unhideWhenUsed="0" w:qFormat="1"/>
-    <w:lsdException w:name="Intense Emphasis" w:semiHidden="0" w:uiPriority="21" w:unhideWhenUsed="0" w:qFormat="1"/>
-    <w:lsdException w:name="Subtle Reference" w:semiHidden="0" w:uiPriority="31" w:unhideWhenUsed="0" w:qFormat="1"/>
-    <w:lsdException w:name="Intense Reference" w:semiHidden="0" w:uiPriority="32" w:unhideWhenUsed="0" w:qFormat="1"/>
-    <w:lsdException w:name="Book Title" w:semiHidden="0" w:uiPriority="33" w:unhideWhenUsed="0" w:qFormat="1"/>
-    <w:lsdException w:name="Bibliography" w:uiPriority="37"/>
-    <w:lsdException w:name="TOC Heading" w:uiPriority="39" w:qFormat="1"/>
+  <w:latentStyles w:defLockedState="0" w:defUIPriority="99" w:defSemiHidden="0" w:defUnhideWhenUsed="0" w:defQFormat="0" w:count="371">
+    <w:lsdException w:name="Normal" w:uiPriority="0" w:qFormat="1"/>
+    <w:lsdException w:name="heading 1" w:uiPriority="9" w:qFormat="1"/>
+    <w:lsdException w:name="heading 2" w:semiHidden="1" w:uiPriority="9" w:unhideWhenUsed="1" w:qFormat="1"/>
+    <w:lsdException w:name="heading 3" w:semiHidden="1" w:uiPriority="9" w:unhideWhenUsed="1" w:qFormat="1"/>
+    <w:lsdException w:name="heading 4" w:semiHidden="1" w:uiPriority="9" w:unhideWhenUsed="1" w:qFormat="1"/>
+    <w:lsdException w:name="heading 5" w:semiHidden="1" w:uiPriority="9" w:unhideWhenUsed="1" w:qFormat="1"/>
+    <w:lsdException w:name="heading 6" w:semiHidden="1" w:uiPriority="9" w:unhideWhenUsed="1" w:qFormat="1"/>
+    <w:lsdException w:name="heading 7" w:semiHidden="1" w:uiPriority="9" w:unhideWhenUsed="1" w:qFormat="1"/>
+    <w:lsdException w:name="heading 8" w:semiHidden="1" w:uiPriority="9" w:unhideWhenUsed="1" w:qFormat="1"/>
+    <w:lsdException w:name="heading 9" w:semiHidden="1" w:uiPriority="9" w:unhideWhenUsed="1" w:qFormat="1"/>
+    <w:lsdException w:name="index 1" w:semiHidden="1" w:unhideWhenUsed="1"/>
+    <w:lsdException w:name="index 2" w:semiHidden="1" w:unhideWhenUsed="1"/>
+    <w:lsdException w:name="index 3" w:semiHidden="1" w:unhideWhenUsed="1"/>
+    <w:lsdException w:name="index 4" w:semiHidden="1" w:unhideWhenUsed="1"/>
+    <w:lsdException w:name="index 5" w:semiHidden="1" w:unhideWhenUsed="1"/>
+    <w:lsdException w:name="index 6" w:semiHidden="1" w:unhideWhenUsed="1"/>
+    <w:lsdException w:name="index 7" w:semiHidden="1" w:unhideWhenUsed="1"/>
+    <w:lsdException w:name="index 8" w:semiHidden="1" w:unhideWhenUsed="1"/>
+    <w:lsdException w:name="index 9" w:semiHidden="1" w:unhideWhenUsed="1"/>
+    <w:lsdException w:name="toc 1" w:semiHidden="1" w:uiPriority="39" w:unhideWhenUsed="1"/>
+    <w:lsdException w:name="toc 2" w:semiHidden="1" w:uiPriority="39" w:unhideWhenUsed="1"/>
+    <w:lsdException w:name="toc 3" w:semiHidden="1" w:uiPriority="39" w:unhideWhenUsed="1"/>
+    <w:lsdException w:name="toc 4" w:semiHidden="1" w:uiPriority="39" w:unhideWhenUsed="1"/>
+    <w:lsdException w:name="toc 5" w:semiHidden="1" w:uiPriority="39" w:unhideWhenUsed="1"/>
+    <w:lsdException w:name="toc 6" w:semiHidden="1" w:uiPriority="39" w:unhideWhenUsed="1"/>
+    <w:lsdException w:name="toc 7" w:semiHidden="1" w:uiPriority="39" w:unhideWhenUsed="1"/>
+    <w:lsdException w:name="toc 8" w:semiHidden="1" w:uiPriority="39" w:unhideWhenUsed="1"/>
+    <w:lsdException w:name="toc 9" w:semiHidden="1" w:uiPriority="39" w:unhideWhenUsed="1"/>
+    <w:lsdException w:name="Normal Indent" w:semiHidden="1" w:unhideWhenUsed="1"/>
+    <w:lsdException w:name="footnote text" w:semiHidden="1" w:unhideWhenUsed="1"/>
+    <w:lsdException w:name="annotation text" w:semiHidden="1" w:unhideWhenUsed="1"/>
+    <w:lsdException w:name="header" w:semiHidden="1" w:unhideWhenUsed="1"/>
+    <w:lsdException w:name="footer" w:semiHidden="1" w:unhideWhenUsed="1"/>
+    <w:lsdException w:name="index heading" w:semiHidden="1" w:unhideWhenUsed="1"/>
+    <w:lsdException w:name="caption" w:semiHidden="1" w:uiPriority="35" w:unhideWhenUsed="1" w:qFormat="1"/>
+    <w:lsdException w:name="table of figures" w:semiHidden="1" w:unhideWhenUsed="1"/>
+    <w:lsdException w:name="envelope address" w:semiHidden="1" w:unhideWhenUsed="1"/>
+    <w:lsdException w:name="envelope return" w:semiHidden="1" w:unhideWhenUsed="1"/>
+    <w:lsdException w:name="footnote reference" w:semiHidden="1" w:unhideWhenUsed="1"/>
+    <w:lsdException w:name="annotation reference" w:semiHidden="1" w:unhideWhenUsed="1"/>
+    <w:lsdException w:name="line number" w:semiHidden="1" w:unhideWhenUsed="1"/>
+    <w:lsdException w:name="page number" w:semiHidden="1" w:unhideWhenUsed="1"/>
+    <w:lsdException w:name="endnote reference" w:semiHidden="1" w:unhideWhenUsed="1"/>
+    <w:lsdException w:name="endnote text" w:semiHidden="1" w:unhideWhenUsed="1"/>
+    <w:lsdException w:name="table of authorities" w:semiHidden="1" w:unhideWhenUsed="1"/>
+    <w:lsdException w:name="macro" w:semiHidden="1" w:unhideWhenUsed="1"/>
+    <w:lsdException w:name="toa heading" w:semiHidden="1" w:unhideWhenUsed="1"/>
+    <w:lsdException w:name="List" w:semiHidden="1" w:unhideWhenUsed="1"/>
+    <w:lsdException w:name="List Bullet" w:semiHidden="1" w:unhideWhenUsed="1"/>
+    <w:lsdException w:name="List Number" w:semiHidden="1" w:unhideWhenUsed="1"/>
+    <w:lsdException w:name="List 2" w:semiHidden="1" w:unhideWhenUsed="1"/>
+    <w:lsdException w:name="List 3" w:semiHidden="1" w:unhideWhenUsed="1"/>
+    <w:lsdException w:name="List 4" w:semiHidden="1" w:unhideWhenUsed="1"/>
+    <w:lsdException w:name="List 5" w:semiHidden="1" w:unhideWhenUsed="1"/>
+    <w:lsdException w:name="List Bullet 2" w:semiHidden="1" w:unhideWhenUsed="1"/>
+    <w:lsdException w:name="List Bullet 3" w:semiHidden="1" w:unhideWhenUsed="1"/>
+    <w:lsdException w:name="List Bullet 4" w:semiHidden="1" w:unhideWhenUsed="1"/>
+    <w:lsdException w:name="List Bullet 5" w:semiHidden="1" w:unhideWhenUsed="1"/>
+    <w:lsdException w:name="List Number 2" w:semiHidden="1" w:unhideWhenUsed="1"/>
+    <w:lsdException w:name="List Number 3" w:semiHidden="1" w:unhideWhenUsed="1"/>
+    <w:lsdException w:name="List Number 4" w:semiHidden="1" w:unhideWhenUsed="1"/>
+    <w:lsdException w:name="List Number 5" w:semiHidden="1" w:unhideWhenUsed="1"/>
+    <w:lsdException w:name="Title" w:uiPriority="10" w:qFormat="1"/>
+    <w:lsdException w:name="Closing" w:semiHidden="1" w:unhideWhenUsed="1"/>
+    <w:lsdException w:name="Signature" w:semiHidden="1" w:unhideWhenUsed="1"/>
+    <w:lsdException w:name="Default Paragraph Font" w:semiHidden="1" w:uiPriority="1" w:unhideWhenUsed="1"/>
+    <w:lsdException w:name="Body Text" w:semiHidden="1" w:unhideWhenUsed="1"/>
+    <w:lsdException w:name="Body Text Indent" w:semiHidden="1" w:unhideWhenUsed="1"/>
+    <w:lsdException w:name="List Continue" w:semiHidden="1" w:unhideWhenUsed="1"/>
+    <w:lsdException w:name="List Continue 2" w:semiHidden="1" w:unhideWhenUsed="1"/>
+    <w:lsdException w:name="List Continue 3" w:semiHidden="1" w:unhideWhenUsed="1"/>
+    <w:lsdException w:name="List Continue 4" w:semiHidden="1" w:unhideWhenUsed="1"/>
+    <w:lsdException w:name="List Continue 5" w:semiHidden="1" w:unhideWhenUsed="1"/>
+    <w:lsdException w:name="Message Header" w:semiHidden="1" w:unhideWhenUsed="1"/>
+    <w:lsdException w:name="Subtitle" w:uiPriority="11" w:qFormat="1"/>
+    <w:lsdException w:name="Salutation" w:semiHidden="1" w:unhideWhenUsed="1"/>
+    <w:lsdException w:name="Date" w:semiHidden="1" w:unhideWhenUsed="1"/>
+    <w:lsdException w:name="Body Text First Indent" w:semiHidden="1" w:unhideWhenUsed="1"/>
+    <w:lsdException w:name="Body Text First Indent 2" w:semiHidden="1" w:unhideWhenUsed="1"/>
+    <w:lsdException w:name="Note Heading" w:semiHidden="1" w:unhideWhenUsed="1"/>
+    <w:lsdException w:name="Body Text 2" w:semiHidden="1" w:unhideWhenUsed="1"/>
+    <w:lsdException w:name="Body Text 3" w:semiHidden="1" w:unhideWhenUsed="1"/>
+    <w:lsdException w:name="Body Text Indent 2" w:semiHidden="1" w:unhideWhenUsed="1"/>
+    <w:lsdException w:name="Body Text Indent 3" w:semiHidden="1" w:unhideWhenUsed="1"/>
+    <w:lsdException w:name="Block Text" w:semiHidden="1" w:unhideWhenUsed="1"/>
+    <w:lsdException w:name="Hyperlink" w:semiHidden="1" w:unhideWhenUsed="1"/>
+    <w:lsdException w:name="FollowedHyperlink" w:semiHidden="1" w:unhideWhenUsed="1"/>
+    <w:lsdException w:name="Strong" w:uiPriority="22" w:qFormat="1"/>
+    <w:lsdException w:name="Emphasis" w:uiPriority="20" w:qFormat="1"/>
+    <w:lsdException w:name="Document Map" w:semiHidden="1" w:unhideWhenUsed="1"/>
+    <w:lsdException w:name="Plain Text" w:semiHidden="1" w:unhideWhenUsed="1"/>
+    <w:lsdException w:name="E-mail Signature" w:semiHidden="1" w:unhideWhenUsed="1"/>
+    <w:lsdException w:name="HTML Top of Form" w:semiHidden="1" w:unhideWhenUsed="1"/>
+    <w:lsdException w:name="HTML Bottom of Form" w:semiHidden="1" w:unhideWhenUsed="1"/>
+    <w:lsdException w:name="Normal (Web)" w:semiHidden="1" w:unhideWhenUsed="1"/>
+    <w:lsdException w:name="HTML Acronym" w:semiHidden="1" w:unhideWhenUsed="1"/>
+    <w:lsdException w:name="HTML Address" w:semiHidden="1" w:unhideWhenUsed="1"/>
+    <w:lsdException w:name="HTML Cite" w:semiHidden="1" w:unhideWhenUsed="1"/>
+    <w:lsdException w:name="HTML Code" w:semiHidden="1" w:unhideWhenUsed="1"/>
+    <w:lsdException w:name="HTML Definition" w:semiHidden="1" w:unhideWhenUsed="1"/>
+    <w:lsdException w:name="HTML Keyboard" w:semiHidden="1" w:unhideWhenUsed="1"/>
+    <w:lsdException w:name="HTML Preformatted" w:semiHidden="1" w:unhideWhenUsed="1"/>
+    <w:lsdException w:name="HTML Sample" w:semiHidden="1" w:unhideWhenUsed="1"/>
+    <w:lsdException w:name="HTML Typewriter" w:semiHidden="1" w:unhideWhenUsed="1"/>
+    <w:lsdException w:name="HTML Variable" w:semiHidden="1" w:unhideWhenUsed="1"/>
+    <w:lsdException w:name="Normal Table" w:semiHidden="1" w:unhideWhenUsed="1"/>
+    <w:lsdException w:name="annotation subject" w:semiHidden="1" w:unhideWhenUsed="1"/>
+    <w:lsdException w:name="No List" w:semiHidden="1" w:unhideWhenUsed="1"/>
+    <w:lsdException w:name="Outline List 1" w:semiHidden="1" w:unhideWhenUsed="1"/>
+    <w:lsdException w:name="Outline List 2" w:semiHidden="1" w:unhideWhenUsed="1"/>
+    <w:lsdException w:name="Outline List 3" w:semiHidden="1" w:unhideWhenUsed="1"/>
+    <w:lsdException w:name="Table Simple 1" w:semiHidden="1" w:unhideWhenUsed="1"/>
+    <w:lsdException w:name="Table Simple 2" w:semiHidden="1" w:unhideWhenUsed="1"/>
+    <w:lsdException w:name="Table Simple 3" w:semiHidden="1" w:unhideWhenUsed="1"/>
+    <w:lsdException w:name="Table Classic 1" w:semiHidden="1" w:unhideWhenUsed="1"/>
+    <w:lsdException w:name="Table Classic 2" w:semiHidden="1" w:unhideWhenUsed="1"/>
+    <w:lsdException w:name="Table Classic 3" w:semiHidden="1" w:unhideWhenUsed="1"/>
+    <w:lsdException w:name="Table Classic 4" w:semiHidden="1" w:unhideWhenUsed="1"/>
+    <w:lsdException w:name="Table Colorful 1" w:semiHidden="1" w:unhideWhenUsed="1"/>
+    <w:lsdException w:name="Table Colorful 2" w:semiHidden="1" w:unhideWhenUsed="1"/>
+    <w:lsdException w:name="Table Colorful 3" w:semiHidden="1" w:unhideWhenUsed="1"/>
+    <w:lsdException w:name="Table Columns 1" w:semiHidden="1" w:unhideWhenUsed="1"/>
+    <w:lsdException w:name="Table Columns 2" w:semiHidden="1" w:unhideWhenUsed="1"/>
+    <w:lsdException w:name="Table Columns 3" w:semiHidden="1" w:unhideWhenUsed="1"/>
+    <w:lsdException w:name="Table Columns 4" w:semiHidden="1" w:unhideWhenUsed="1"/>
+    <w:lsdException w:name="Table Columns 5" w:semiHidden="1" w:unhideWhenUsed="1"/>
+    <w:lsdException w:name="Table Grid 1" w:semiHidden="1" w:unhideWhenUsed="1"/>
+    <w:lsdException w:name="Table Grid 2" w:semiHidden="1" w:unhideWhenUsed="1"/>
+    <w:lsdException w:name="Table Grid 3" w:semiHidden="1" w:unhideWhenUsed="1"/>
+    <w:lsdException w:name="Table Grid 4" w:semiHidden="1" w:unhideWhenUsed="1"/>
+    <w:lsdException w:name="Table Grid 5" w:semiHidden="1" w:unhideWhenUsed="1"/>
+    <w:lsdException w:name="Table Grid 6" w:semiHidden="1" w:unhideWhenUsed="1"/>
+    <w:lsdException w:name="Table Grid 7" w:semiHidden="1" w:unhideWhenUsed="1"/>
+    <w:lsdException w:name="Table Grid 8" w:semiHidden="1" w:unhideWhenUsed="1"/>
+    <w:lsdException w:name="Table List 1" w:semiHidden="1" w:unhideWhenUsed="1"/>
+    <w:lsdException w:name="Table List 2" w:semiHidden="1" w:unhideWhenUsed="1"/>
+    <w:lsdException w:name="Table List 3" w:semiHidden="1" w:unhideWhenUsed="1"/>
+    <w:lsdException w:name="Table List 4" w:semiHidden="1" w:unhideWhenUsed="1"/>
+    <w:lsdException w:name="Table List 5" w:semiHidden="1" w:unhideWhenUsed="1"/>
+    <w:lsdException w:name="Table List 6" w:semiHidden="1" w:unhideWhenUsed="1"/>
+    <w:lsdException w:name="Table List 7" w:semiHidden="1" w:unhideWhenUsed="1"/>
+    <w:lsdException w:name="Table List 8" w:semiHidden="1" w:unhideWhenUsed="1"/>
+    <w:lsdException w:name="Table 3D effects 1" w:semiHidden="1" w:unhideWhenUsed="1"/>
+    <w:lsdException w:name="Table 3D effects 2" w:semiHidden="1" w:unhideWhenUsed="1"/>
+    <w:lsdException w:name="Table 3D effects 3" w:semiHidden="1" w:unhideWhenUsed="1"/>
+    <w:lsdException w:name="Table Contemporary" w:semiHidden="1" w:unhideWhenUsed="1"/>
+    <w:lsdException w:name="Table Elegant" w:semiHidden="1" w:unhideWhenUsed="1"/>
+    <w:lsdException w:name="Table Professional" w:semiHidden="1" w:unhideWhenUsed="1"/>
+    <w:lsdException w:name="Table Subtle 1" w:semiHidden="1" w:unhideWhenUsed="1"/>
+    <w:lsdException w:name="Table Subtle 2" w:semiHidden="1" w:unhideWhenUsed="1"/>
+    <w:lsdException w:name="Table Web 1" w:semiHidden="1" w:unhideWhenUsed="1"/>
+    <w:lsdException w:name="Table Web 2" w:semiHidden="1" w:unhideWhenUsed="1"/>
+    <w:lsdException w:name="Table Web 3" w:semiHidden="1" w:unhideWhenUsed="1"/>
+    <w:lsdException w:name="Balloon Text" w:semiHidden="1" w:unhideWhenUsed="1"/>
+    <w:lsdException w:name="Table Grid" w:uiPriority="59"/>
+    <w:lsdException w:name="Table Theme" w:semiHidden="1" w:unhideWhenUsed="1"/>
+    <w:lsdException w:name="Placeholder Text" w:semiHidden="1"/>
+    <w:lsdException w:name="No Spacing" w:uiPriority="1" w:qFormat="1"/>
+    <w:lsdException w:name="Light Shading" w:uiPriority="60"/>
+    <w:lsdException w:name="Light List" w:uiPriority="61"/>
+    <w:lsdException w:name="Light Grid" w:uiPriority="62"/>
+    <w:lsdException w:name="Medium Shading 1" w:uiPriority="63"/>
+    <w:lsdException w:name="Medium Shading 2" w:uiPriority="64"/>
+    <w:lsdException w:name="Medium List 1" w:uiPriority="65"/>
+    <w:lsdException w:name="Medium List 2" w:uiPriority="66"/>
+    <w:lsdException w:name="Medium Grid 1" w:uiPriority="67"/>
+    <w:lsdException w:name="Medium Grid 2" w:uiPriority="68"/>
+    <w:lsdException w:name="Medium Grid 3" w:uiPriority="69"/>
+    <w:lsdException w:name="Dark List" w:uiPriority="70"/>
+    <w:lsdException w:name="Colorful Shading" w:uiPriority="71"/>
+    <w:lsdException w:name="Colorful List" w:uiPriority="72"/>
+    <w:lsdException w:name="Colorful Grid" w:uiPriority="73"/>
+    <w:lsdException w:name="Light Shading Accent 1" w:uiPriority="60"/>
+    <w:lsdException w:name="Light List Accent 1" w:uiPriority="61"/>
+    <w:lsdException w:name="Light Grid Accent 1" w:uiPriority="62"/>
+    <w:lsdException w:name="Medium Shading 1 Accent 1" w:uiPriority="63"/>
+    <w:lsdException w:name="Medium Shading 2 Accent 1" w:uiPriority="64"/>
+    <w:lsdException w:name="Medium List 1 Accent 1" w:uiPriority="65"/>
+    <w:lsdException w:name="Revision" w:semiHidden="1"/>
+    <w:lsdException w:name="List Paragraph" w:uiPriority="34" w:qFormat="1"/>
+    <w:lsdException w:name="Quote" w:uiPriority="29" w:qFormat="1"/>
+    <w:lsdException w:name="Intense Quote" w:uiPriority="30" w:qFormat="1"/>
+    <w:lsdException w:name="Medium List 2 Accent 1" w:uiPriority="66"/>
+    <w:lsdException w:name="Medium Grid 1 Accent 1" w:uiPriority="67"/>
+    <w:lsdException w:name="Medium Grid 2 Accent 1" w:uiPriority="68"/>
+    <w:lsdException w:name="Medium Grid 3 Accent 1" w:uiPriority="69"/>
+    <w:lsdException w:name="Dark List Accent 1" w:uiPriority="70"/>
+    <w:lsdException w:name="Colorful Shading Accent 1" w:uiPriority="71"/>
+    <w:lsdException w:name="Colorful List Accent 1" w:uiPriority="72"/>
+    <w:lsdException w:name="Colorful Grid Accent 1" w:uiPriority="73"/>
+    <w:lsdException w:name="Light Shading Accent 2" w:uiPriority="60"/>
+    <w:lsdException w:name="Light List Accent 2" w:uiPriority="61"/>
+    <w:lsdException w:name="Light Grid Accent 2" w:uiPriority="62"/>
+    <w:lsdException w:name="Medium Shading 1 Accent 2" w:uiPriority="63"/>
+    <w:lsdException w:name="Medium Shading 2 Accent 2" w:uiPriority="64"/>
+    <w:lsdException w:name="Medium List 1 Accent 2" w:uiPriority="65"/>
+    <w:lsdException w:name="Medium List 2 Accent 2" w:uiPriority="66"/>
+    <w:lsdException w:name="Medium Grid 1 Accent 2" w:uiPriority="67"/>
+    <w:lsdException w:name="Medium Grid 2 Accent 2" w:uiPriority="68"/>
+    <w:lsdException w:name="Medium Grid 3 Accent 2" w:uiPriority="69"/>
+    <w:lsdException w:name="Dark List Accent 2" w:uiPriority="70"/>
+    <w:lsdException w:name="Colorful Shading Accent 2" w:uiPriority="71"/>
+    <w:lsdException w:name="Colorful List Accent 2" w:uiPriority="72"/>
+    <w:lsdException w:name="Colorful Grid Accent 2" w:uiPriority="73"/>
+    <w:lsdException w:name="Light Shading Accent 3" w:uiPriority="60"/>
+    <w:lsdException w:name="Light List Accent 3" w:uiPriority="61"/>
+    <w:lsdException w:name="Light Grid Accent 3" w:uiPriority="62"/>
+    <w:lsdException w:name="Medium Shading 1 Accent 3" w:uiPriority="63"/>
+    <w:lsdException w:name="Medium Shading 2 Accent 3" w:uiPriority="64"/>
+    <w:lsdException w:name="Medium List 1 Accent 3" w:uiPriority="65"/>
+    <w:lsdException w:name="Medium List 2 Accent 3" w:uiPriority="66"/>
+    <w:lsdException w:name="Medium Grid 1 Accent 3" w:uiPriority="67"/>
+    <w:lsdException w:name="Medium Grid 2 Accent 3" w:uiPriority="68"/>
+    <w:lsdException w:name="Medium Grid 3 Accent 3" w:uiPriority="69"/>
+    <w:lsdException w:name="Dark List Accent 3" w:uiPriority="70"/>
+    <w:lsdException w:name="Colorful Shading Accent 3" w:uiPriority="71"/>
+    <w:lsdException w:name="Colorful List Accent 3" w:uiPriority="72"/>
+    <w:lsdException w:name="Colorful Grid Accent 3" w:uiPriority="73"/>
+    <w:lsdException w:name="Light Shading Accent 4" w:uiPriority="60"/>
+    <w:lsdException w:name="Light List Accent 4" w:uiPriority="61"/>
+    <w:lsdException w:name="Light Grid Accent 4" w:uiPriority="62"/>
+    <w:lsdException w:name="Medium Shading 1 Accent 4" w:uiPriority="63"/>
+    <w:lsdException w:name="Medium Shading 2 Accent 4" w:uiPriority="64"/>
+    <w:lsdException w:name="Medium List 1 Accent 4" w:uiPriority="65"/>
+    <w:lsdException w:name="Medium List 2 Accent 4" w:uiPriority="66"/>
+    <w:lsdException w:name="Medium Grid 1 Accent 4" w:uiPriority="67"/>
+    <w:lsdException w:name="Medium Grid 2 Accent 4" w:uiPriority="68"/>
+    <w:lsdException w:name="Medium Grid 3 Accent 4" w:uiPriority="69"/>
+    <w:lsdException w:name="Dark List Accent 4" w:uiPriority="70"/>
+    <w:lsdException w:name="Colorful Shading Accent 4" w:uiPriority="71"/>
+    <w:lsdException w:name="Colorful List Accent 4" w:uiPriority="72"/>
+    <w:lsdException w:name="Colorful Grid Accent 4" w:uiPriority="73"/>
+    <w:lsdException w:name="Light Shading Accent 5" w:uiPriority="60"/>
+    <w:lsdException w:name="Light List Accent 5" w:uiPriority="61"/>
+    <w:lsdException w:name="Light Grid Accent 5" w:uiPriority="62"/>
+    <w:lsdException w:name="Medium Shading 1 Accent 5" w:uiPriority="63"/>
+    <w:lsdException w:name="Medium Shading 2 Accent 5" w:uiPriority="64"/>
+    <w:lsdException w:name="Medium List 1 Accent 5" w:uiPriority="65"/>
+    <w:lsdException w:name="Medium List 2 Accent 5" w:uiPriority="66"/>
+    <w:lsdException w:name="Medium Grid 1 Accent 5" w:uiPriority="67"/>
+    <w:lsdException w:name="Medium Grid 2 Accent 5" w:uiPriority="68"/>
+    <w:lsdException w:name="Medium Grid 3 Accent 5" w:uiPriority="69"/>
+    <w:lsdException w:name="Dark List Accent 5" w:uiPriority="70"/>
+    <w:lsdException w:name="Colorful Shading Accent 5" w:uiPriority="71"/>
+    <w:lsdException w:name="Colorful List Accent 5" w:uiPriority="72"/>
+    <w:lsdException w:name="Colorful Grid Accent 5" w:uiPriority="73"/>
+    <w:lsdException w:name="Light Shading Accent 6" w:uiPriority="60"/>
+    <w:lsdException w:name="Light List Accent 6" w:uiPriority="61"/>
+    <w:lsdException w:name="Light Grid Accent 6" w:uiPriority="62"/>
+    <w:lsdException w:name="Medium Shading 1 Accent 6" w:uiPriority="63"/>
+    <w:lsdException w:name="Medium Shading 2 Accent 6" w:uiPriority="64"/>
+    <w:lsdException w:name="Medium List 1 Accent 6" w:uiPriority="65"/>
+    <w:lsdException w:name="Medium List 2 Accent 6" w:uiPriority="66"/>
+    <w:lsdException w:name="Medium Grid 1 Accent 6" w:uiPriority="67"/>
+    <w:lsdException w:name="Medium Grid 2 Accent 6" w:uiPriority="68"/>
+    <w:lsdException w:name="Medium Grid 3 Accent 6" w:uiPriority="69"/>
+    <w:lsdException w:name="Dark List Accent 6" w:uiPriority="70"/>
+    <w:lsdException w:name="Colorful Shading Accent 6" w:uiPriority="71"/>
+    <w:lsdException w:name="Colorful List Accent 6" w:uiPriority="72"/>
+    <w:lsdException w:name="Colorful Grid Accent 6" w:uiPriority="73"/>
+    <w:lsdException w:name="Subtle Emphasis" w:uiPriority="19" w:qFormat="1"/>
+    <w:lsdException w:name="Intense Emphasis" w:uiPriority="21" w:qFormat="1"/>
+    <w:lsdException w:name="Subtle Reference" w:uiPriority="31" w:qFormat="1"/>
+    <w:lsdException w:name="Intense Reference" w:uiPriority="32" w:qFormat="1"/>
+    <w:lsdException w:name="Book Title" w:uiPriority="33" w:qFormat="1"/>
+    <w:lsdException w:name="Bibliography" w:semiHidden="1" w:uiPriority="37" w:unhideWhenUsed="1"/>
+    <w:lsdException w:name="TOC Heading" w:semiHidden="1" w:uiPriority="39" w:unhideWhenUsed="1" w:qFormat="1"/>
+    <w:lsdException w:name="Plain Table 1" w:uiPriority="41"/>
+    <w:lsdException w:name="Plain Table 2" w:uiPriority="42"/>
+    <w:lsdException w:name="Plain Table 3" w:uiPriority="43"/>
+    <w:lsdException w:name="Plain Table 4" w:uiPriority="44"/>
+    <w:lsdException w:name="Plain Table 5" w:uiPriority="45"/>
+    <w:lsdException w:name="Grid Table Light" w:uiPriority="40"/>
+    <w:lsdException w:name="Grid Table 1 Light" w:uiPriority="46"/>
+    <w:lsdException w:name="Grid Table 2" w:uiPriority="47"/>
+    <w:lsdException w:name="Grid Table 3" w:uiPriority="48"/>
+    <w:lsdException w:name="Grid Table 4" w:uiPriority="49"/>
+    <w:lsdException w:name="Grid Table 5 Dark" w:uiPriority="50"/>
+    <w:lsdException w:name="Grid Table 6 Colorful" w:uiPriority="51"/>
+    <w:lsdException w:name="Grid Table 7 Colorful" w:uiPriority="52"/>
+    <w:lsdException w:name="Grid Table 1 Light Accent 1" w:uiPriority="46"/>
+    <w:lsdException w:name="Grid Table 2 Accent 1" w:uiPriority="47"/>
+    <w:lsdException w:name="Grid Table 3 Accent 1" w:uiPriority="48"/>
+    <w:lsdException w:name="Grid Table 4 Accent 1" w:uiPriority="49"/>
+    <w:lsdException w:name="Grid Table 5 Dark Accent 1" w:uiPriority="50"/>
+    <w:lsdException w:name="Grid Table 6 Colorful Accent 1" w:uiPriority="51"/>
+    <w:lsdException w:name="Grid Table 7 Colorful Accent 1" w:uiPriority="52"/>
+    <w:lsdException w:name="Grid Table 1 Light Accent 2" w:uiPriority="46"/>
+    <w:lsdException w:name="Grid Table 2 Accent 2" w:uiPriority="47"/>
+    <w:lsdException w:name="Grid Table 3 Accent 2" w:uiPriority="48"/>
+    <w:lsdException w:name="Grid Table 4 Accent 2" w:uiPriority="49"/>
+    <w:lsdException w:name="Grid Table 5 Dark Accent 2" w:uiPriority="50"/>
+    <w:lsdException w:name="Grid Table 6 Colorful Accent 2" w:uiPriority="51"/>
+    <w:lsdException w:name="Grid Table 7 Colorful Accent 2" w:uiPriority="52"/>
+    <w:lsdException w:name="Grid Table 1 Light Accent 3" w:uiPriority="46"/>
+    <w:lsdException w:name="Grid Table 2 Accent 3" w:uiPriority="47"/>
+    <w:lsdException w:name="Grid Table 3 Accent 3" w:uiPriority="48"/>
+    <w:lsdException w:name="Grid Table 4 Accent 3" w:uiPriority="49"/>
+    <w:lsdException w:name="Grid Table 5 Dark Accent 3" w:uiPriority="50"/>
+    <w:lsdException w:name="Grid Table 6 Colorful Accent 3" w:uiPriority="51"/>
+    <w:lsdException w:name="Grid Table 7 Colorful Accent 3" w:uiPriority="52"/>
+    <w:lsdException w:name="Grid Table 1 Light Accent 4" w:uiPriority="46"/>
+    <w:lsdException w:name="Grid Table 2 Accent 4" w:uiPriority="47"/>
+    <w:lsdException w:name="Grid Table 3 Accent 4" w:uiPriority="48"/>
+    <w:lsdException w:name="Grid Table 4 Accent 4" w:uiPriority="49"/>
+    <w:lsdException w:name="Grid Table 5 Dark Accent 4" w:uiPriority="50"/>
+    <w:lsdException w:name="Grid Table 6 Colorful Accent 4" w:uiPriority="51"/>
+    <w:lsdException w:name="Grid Table 7 Colorful Accent 4" w:uiPriority="52"/>
+    <w:lsdException w:name="Grid Table 1 Light Accent 5" w:uiPriority="46"/>
+    <w:lsdException w:name="Grid Table 2 Accent 5" w:uiPriority="47"/>
+    <w:lsdException w:name="Grid Table 3 Accent 5" w:uiPriority="48"/>
+    <w:lsdException w:name="Grid Table 4 Accent 5" w:uiPriority="49"/>
+    <w:lsdException w:name="Grid Table 5 Dark Accent 5" w:uiPriority="50"/>
+    <w:lsdException w:name="Grid Table 6 Colorful Accent 5" w:uiPriority="51"/>
+    <w:lsdException w:name="Grid Table 7 Colorful Accent 5" w:uiPriority="52"/>
+    <w:lsdException w:name="Grid Table 1 Light Accent 6" w:uiPriority="46"/>
+    <w:lsdException w:name="Grid Table 2 Accent 6" w:uiPriority="47"/>
+    <w:lsdException w:name="Grid Table 3 Accent 6" w:uiPriority="48"/>
+    <w:lsdException w:name="Grid Table 4 Accent 6" w:uiPriority="49"/>
+    <w:lsdException w:name="Grid Table 5 Dark Accent 6" w:uiPriority="50"/>
+    <w:lsdException w:name="Grid Table 6 Colorful Accent 6" w:uiPriority="51"/>
+    <w:lsdException w:name="Grid Table 7 Colorful Accent 6" w:uiPriority="52"/>
+    <w:lsdException w:name="List Table 1 Light" w:uiPriority="46"/>
+    <w:lsdException w:name="List Table 2" w:uiPriority="47"/>
+    <w:lsdException w:name="List Table 3" w:uiPriority="48"/>
+    <w:lsdException w:name="List Table 4" w:uiPriority="49"/>
+    <w:lsdException w:name="List Table 5 Dark" w:uiPriority="50"/>
+    <w:lsdException w:name="List Table 6 Colorful" w:uiPriority="51"/>
+    <w:lsdException w:name="List Table 7 Colorful" w:uiPriority="52"/>
+    <w:lsdException w:name="List Table 1 Light Accent 1" w:uiPriority="46"/>
+    <w:lsdException w:name="List Table 2 Accent 1" w:uiPriority="47"/>
+    <w:lsdException w:name="List Table 3 Accent 1" w:uiPriority="48"/>
+    <w:lsdException w:name="List Table 4 Accent 1" w:uiPriority="49"/>
+    <w:lsdException w:name="List Table 5 Dark Accent 1" w:uiPriority="50"/>
+    <w:lsdException w:name="List Table 6 Colorful Accent 1" w:uiPriority="51"/>
+    <w:lsdException w:name="List Table 7 Colorful Accent 1" w:uiPriority="52"/>
+    <w:lsdException w:name="List Table 1 Light Accent 2" w:uiPriority="46"/>
+    <w:lsdException w:name="List Table 2 Accent 2" w:uiPriority="47"/>
+    <w:lsdException w:name="List Table 3 Accent 2" w:uiPriority="48"/>
+    <w:lsdException w:name="List Table 4 Accent 2" w:uiPriority="49"/>
+    <w:lsdException w:name="List Table 5 Dark Accent 2" w:uiPriority="50"/>
+    <w:lsdException w:name="List Table 6 Colorful Accent 2" w:uiPriority="51"/>
+    <w:lsdException w:name="List Table 7 Colorful Accent 2" w:uiPriority="52"/>
+    <w:lsdException w:name="List Table 1 Light Accent 3" w:uiPriority="46"/>
+    <w:lsdException w:name="List Table 2 Accent 3" w:uiPriority="47"/>
+    <w:lsdException w:name="List Table 3 Accent 3" w:uiPriority="48"/>
+    <w:lsdException w:name="List Table 4 Accent 3" w:uiPriority="49"/>
+    <w:lsdException w:name="List Table 5 Dark Accent 3" w:uiPriority="50"/>
+    <w:lsdException w:name="List Table 6 Colorful Accent 3" w:uiPriority="51"/>
+    <w:lsdException w:name="List Table 7 Colorful Accent 3" w:uiPriority="52"/>
+    <w:lsdException w:name="List Table 1 Light Accent 4" w:uiPriority="46"/>
+    <w:lsdException w:name="List Table 2 Accent 4" w:uiPriority="47"/>
+    <w:lsdException w:name="List Table 3 Accent 4" w:uiPriority="48"/>
+    <w:lsdException w:name="List Table 4 Accent 4" w:uiPriority="49"/>
+    <w:lsdException w:name="List Table 5 Dark Accent 4" w:uiPriority="50"/>
+    <w:lsdException w:name="List Table 6 Colorful Accent 4" w:uiPriority="51"/>
+    <w:lsdException w:name="List Table 7 Colorful Accent 4" w:uiPriority="52"/>
+    <w:lsdException w:name="List Table 1 Light Accent 5" w:uiPriority="46"/>
+    <w:lsdException w:name="List Table 2 Accent 5" w:uiPriority="47"/>
+    <w:lsdException w:name="List Table 3 Accent 5" w:uiPriority="48"/>
+    <w:lsdException w:name="List Table 4 Accent 5" w:uiPriority="49"/>
+    <w:lsdException w:name="List Table 5 Dark Accent 5" w:uiPriority="50"/>
+    <w:lsdException w:name="List Table 6 Colorful Accent 5" w:uiPriority="51"/>
+    <w:lsdException w:name="List Table 7 Colorful Accent 5" w:uiPriority="52"/>
+    <w:lsdException w:name="List Table 1 Light Accent 6" w:uiPriority="46"/>
+    <w:lsdException w:name="List Table 2 Accent 6" w:uiPriority="47"/>
+    <w:lsdException w:name="List Table 3 Accent 6" w:uiPriority="48"/>
+    <w:lsdException w:name="List Table 4 Accent 6" w:uiPriority="49"/>
+    <w:lsdException w:name="List Table 5 Dark Accent 6" w:uiPriority="50"/>
+    <w:lsdException w:name="List Table 6 Colorful Accent 6" w:uiPriority="51"/>
+    <w:lsdException w:name="List Table 7 Colorful Accent 6" w:uiPriority="52"/>
   </w:latentStyles>
-  <w:style w:type="paragraph" w:default="1" w:styleId="Normal">
+  <w:style w:type="paragraph" w:default="1" w:styleId="a">
     <w:name w:val="Normal"/>
     <w:qFormat/>
     <w:rsid w:val="0033665F"/>
   </w:style>
-  <w:style w:type="paragraph" w:styleId="Heading1">
+  <w:style w:type="paragraph" w:styleId="1">
     <w:name w:val="heading 1"/>
-    <w:basedOn w:val="Normal"/>
-    <w:link w:val="Heading1Char"/>
+    <w:basedOn w:val="a"/>
+    <w:link w:val="10"/>
     <w:uiPriority w:val="9"/>
     <w:qFormat/>
     <w:rsid w:val="00B9495C"/>
@@ -3951,11 +4149,11 @@
       <w:lang w:eastAsia="bg-BG"/>
     </w:rPr>
   </w:style>
-  <w:style w:type="paragraph" w:styleId="Heading2">
+  <w:style w:type="paragraph" w:styleId="2">
     <w:name w:val="heading 2"/>
-    <w:basedOn w:val="Normal"/>
-    <w:next w:val="Normal"/>
-    <w:link w:val="Heading2Char"/>
+    <w:basedOn w:val="a"/>
+    <w:next w:val="a"/>
+    <w:link w:val="20"/>
     <w:uiPriority w:val="9"/>
     <w:semiHidden/>
     <w:unhideWhenUsed/>
@@ -3976,11 +4174,11 @@
       <w:szCs w:val="26"/>
     </w:rPr>
   </w:style>
-  <w:style w:type="paragraph" w:styleId="Heading3">
+  <w:style w:type="paragraph" w:styleId="3">
     <w:name w:val="heading 3"/>
-    <w:basedOn w:val="Normal"/>
-    <w:next w:val="Normal"/>
-    <w:link w:val="Heading3Char"/>
+    <w:basedOn w:val="a"/>
+    <w:next w:val="a"/>
+    <w:link w:val="30"/>
     <w:uiPriority w:val="9"/>
     <w:semiHidden/>
     <w:unhideWhenUsed/>
@@ -3999,11 +4197,11 @@
       <w:color w:val="4F81BD" w:themeColor="accent1"/>
     </w:rPr>
   </w:style>
-  <w:style w:type="paragraph" w:styleId="Heading4">
+  <w:style w:type="paragraph" w:styleId="4">
     <w:name w:val="heading 4"/>
-    <w:basedOn w:val="Normal"/>
-    <w:next w:val="Normal"/>
-    <w:link w:val="Heading4Char"/>
+    <w:basedOn w:val="a"/>
+    <w:next w:val="a"/>
+    <w:link w:val="40"/>
     <w:uiPriority w:val="9"/>
     <w:semiHidden/>
     <w:unhideWhenUsed/>
@@ -4024,17 +4222,17 @@
       <w:color w:val="4F81BD" w:themeColor="accent1"/>
     </w:rPr>
   </w:style>
-  <w:style w:type="character" w:default="1" w:styleId="DefaultParagraphFont">
+  <w:style w:type="character" w:default="1" w:styleId="a0">
     <w:name w:val="Default Paragraph Font"/>
     <w:uiPriority w:val="1"/>
+    <w:semiHidden/>
     <w:unhideWhenUsed/>
   </w:style>
-  <w:style w:type="table" w:default="1" w:styleId="TableNormal">
+  <w:style w:type="table" w:default="1" w:styleId="a1">
     <w:name w:val="Normal Table"/>
     <w:uiPriority w:val="99"/>
     <w:semiHidden/>
     <w:unhideWhenUsed/>
-    <w:qFormat/>
     <w:tblPr>
       <w:tblInd w:w="0" w:type="dxa"/>
       <w:tblCellMar>
@@ -4045,16 +4243,16 @@
       </w:tblCellMar>
     </w:tblPr>
   </w:style>
-  <w:style w:type="numbering" w:default="1" w:styleId="NoList">
+  <w:style w:type="numbering" w:default="1" w:styleId="a2">
     <w:name w:val="No List"/>
     <w:uiPriority w:val="99"/>
     <w:semiHidden/>
     <w:unhideWhenUsed/>
   </w:style>
-  <w:style w:type="character" w:customStyle="1" w:styleId="Heading1Char">
-    <w:name w:val="Heading 1 Char"/>
-    <w:basedOn w:val="DefaultParagraphFont"/>
-    <w:link w:val="Heading1"/>
+  <w:style w:type="character" w:customStyle="1" w:styleId="10">
+    <w:name w:val="Заглавие 1 Знак"/>
+    <w:basedOn w:val="a0"/>
+    <w:link w:val="1"/>
     <w:uiPriority w:val="9"/>
     <w:rsid w:val="00B9495C"/>
     <w:rPr>
@@ -4067,9 +4265,9 @@
       <w:lang w:eastAsia="bg-BG"/>
     </w:rPr>
   </w:style>
-  <w:style w:type="paragraph" w:styleId="NormalWeb">
+  <w:style w:type="paragraph" w:styleId="a3">
     <w:name w:val="Normal (Web)"/>
-    <w:basedOn w:val="Normal"/>
+    <w:basedOn w:val="a"/>
     <w:uiPriority w:val="99"/>
     <w:semiHidden/>
     <w:unhideWhenUsed/>
@@ -4084,9 +4282,9 @@
       <w:lang w:eastAsia="bg-BG"/>
     </w:rPr>
   </w:style>
-  <w:style w:type="character" w:styleId="Hyperlink">
+  <w:style w:type="character" w:styleId="a4">
     <w:name w:val="Hyperlink"/>
-    <w:basedOn w:val="DefaultParagraphFont"/>
+    <w:basedOn w:val="a0"/>
     <w:uiPriority w:val="99"/>
     <w:unhideWhenUsed/>
     <w:rsid w:val="00B9495C"/>
@@ -4095,10 +4293,10 @@
       <w:u w:val="single"/>
     </w:rPr>
   </w:style>
-  <w:style w:type="character" w:customStyle="1" w:styleId="Heading2Char">
-    <w:name w:val="Heading 2 Char"/>
-    <w:basedOn w:val="DefaultParagraphFont"/>
-    <w:link w:val="Heading2"/>
+  <w:style w:type="character" w:customStyle="1" w:styleId="20">
+    <w:name w:val="Заглавие 2 Знак"/>
+    <w:basedOn w:val="a0"/>
+    <w:link w:val="2"/>
     <w:uiPriority w:val="9"/>
     <w:semiHidden/>
     <w:rsid w:val="00AC388A"/>
@@ -4111,10 +4309,10 @@
       <w:szCs w:val="26"/>
     </w:rPr>
   </w:style>
-  <w:style w:type="character" w:customStyle="1" w:styleId="Heading3Char">
-    <w:name w:val="Heading 3 Char"/>
-    <w:basedOn w:val="DefaultParagraphFont"/>
-    <w:link w:val="Heading3"/>
+  <w:style w:type="character" w:customStyle="1" w:styleId="30">
+    <w:name w:val="Заглавие 3 Знак"/>
+    <w:basedOn w:val="a0"/>
+    <w:link w:val="3"/>
     <w:uiPriority w:val="9"/>
     <w:semiHidden/>
     <w:rsid w:val="00AC388A"/>
@@ -4125,10 +4323,10 @@
       <w:color w:val="4F81BD" w:themeColor="accent1"/>
     </w:rPr>
   </w:style>
-  <w:style w:type="character" w:customStyle="1" w:styleId="Heading4Char">
-    <w:name w:val="Heading 4 Char"/>
-    <w:basedOn w:val="DefaultParagraphFont"/>
-    <w:link w:val="Heading4"/>
+  <w:style w:type="character" w:customStyle="1" w:styleId="40">
+    <w:name w:val="Заглавие 4 Знак"/>
+    <w:basedOn w:val="a0"/>
+    <w:link w:val="4"/>
     <w:uiPriority w:val="9"/>
     <w:semiHidden/>
     <w:rsid w:val="00AC388A"/>
@@ -4141,9 +4339,9 @@
       <w:color w:val="4F81BD" w:themeColor="accent1"/>
     </w:rPr>
   </w:style>
-  <w:style w:type="character" w:styleId="Strong">
+  <w:style w:type="character" w:styleId="a5">
     <w:name w:val="Strong"/>
-    <w:basedOn w:val="DefaultParagraphFont"/>
+    <w:basedOn w:val="a0"/>
     <w:uiPriority w:val="22"/>
     <w:qFormat/>
     <w:rsid w:val="00AC388A"/>
@@ -4152,9 +4350,9 @@
       <w:bCs/>
     </w:rPr>
   </w:style>
-  <w:style w:type="paragraph" w:styleId="ListParagraph">
+  <w:style w:type="paragraph" w:styleId="a6">
     <w:name w:val="List Paragraph"/>
-    <w:basedOn w:val="Normal"/>
+    <w:basedOn w:val="a"/>
     <w:uiPriority w:val="34"/>
     <w:qFormat/>
     <w:rsid w:val="00AC388A"/>
@@ -4451,4 +4649,16 @@
   <a:objectDefaults/>
   <a:extraClrSchemeLst/>
 </a:theme>
+</file>
+
+<file path=customXml/item1.xml><?xml version="1.0" encoding="utf-8"?>
+<b:Sources xmlns:b="http://schemas.openxmlformats.org/officeDocument/2006/bibliography" xmlns="http://schemas.openxmlformats.org/officeDocument/2006/bibliography" SelectedStyle="\APASixthEditionOfficeOnline.xsl" StyleName="APA" Version="6"/>
+</file>
+
+<file path=customXml/itemProps1.xml><?xml version="1.0" encoding="utf-8"?>
+<ds:datastoreItem xmlns:ds="http://schemas.openxmlformats.org/officeDocument/2006/customXml" ds:itemID="{9858539F-047C-4EB8-96E6-D81C837F64C4}">
+  <ds:schemaRefs>
+    <ds:schemaRef ds:uri="http://schemas.openxmlformats.org/officeDocument/2006/bibliography"/>
+  </ds:schemaRefs>
+</ds:datastoreItem>
 </file>
</xml_diff>